<commit_message>
Début des classes Bullet et Weapon ainsi que leur documentation
</commit_message>
<xml_diff>
--- a/Documentation/Player.docx
+++ b/Documentation/Player.docx
@@ -69,6 +69,8 @@
         <w:rPr>
           <w:rFonts w:ascii="Garamond" w:hAnsi="Garamond"/>
           <w:color w:val="0070C0"/>
+          <w:sz w:val="28"/>
+          <w:szCs w:val="28"/>
           <w:lang w:val="fr-CA"/>
         </w:rPr>
         <w:t>Health</w:t>
@@ -149,6 +151,8 @@
         <w:rPr>
           <w:rFonts w:ascii="Garamond" w:hAnsi="Garamond"/>
           <w:color w:val="0070C0"/>
+          <w:sz w:val="28"/>
+          <w:szCs w:val="28"/>
           <w:lang w:val="fr-CA"/>
         </w:rPr>
         <w:t>Velocity</w:t>
@@ -221,6 +225,8 @@
         <w:rPr>
           <w:rFonts w:ascii="Garamond" w:hAnsi="Garamond"/>
           <w:color w:val="0070C0"/>
+          <w:sz w:val="28"/>
+          <w:szCs w:val="28"/>
           <w:lang w:val="fr-CA"/>
         </w:rPr>
         <w:t>Acceleration</w:t>
@@ -280,6 +286,8 @@
         <w:rPr>
           <w:rFonts w:ascii="Garamond" w:hAnsi="Garamond"/>
           <w:color w:val="0070C0"/>
+          <w:sz w:val="28"/>
+          <w:szCs w:val="28"/>
           <w:lang w:val="fr-CA"/>
         </w:rPr>
         <w:t>Nom</w:t>
@@ -389,6 +397,8 @@
         <w:rPr>
           <w:rFonts w:ascii="Garamond" w:hAnsi="Garamond"/>
           <w:color w:val="0070C0"/>
+          <w:sz w:val="28"/>
+          <w:szCs w:val="28"/>
           <w:lang w:val="fr-CA"/>
         </w:rPr>
         <w:t>Player</w:t>
@@ -574,6 +584,8 @@
         <w:rPr>
           <w:rFonts w:ascii="Garamond" w:hAnsi="Garamond"/>
           <w:color w:val="0070C0"/>
+          <w:sz w:val="28"/>
+          <w:szCs w:val="28"/>
           <w:lang w:val="fr-CA"/>
         </w:rPr>
         <w:t>Player</w:t>
@@ -650,6 +662,8 @@
         <w:rPr>
           <w:rFonts w:ascii="Garamond" w:hAnsi="Garamond"/>
           <w:color w:val="0070C0"/>
+          <w:sz w:val="28"/>
+          <w:szCs w:val="28"/>
           <w:lang w:val="fr-CA"/>
         </w:rPr>
         <w:t>Player</w:t>
@@ -699,6 +713,8 @@
         <w:rPr>
           <w:rFonts w:ascii="Garamond" w:hAnsi="Garamond"/>
           <w:color w:val="0070C0"/>
+          <w:sz w:val="28"/>
+          <w:szCs w:val="28"/>
           <w:lang w:val="fr-CA"/>
         </w:rPr>
         <w:t>Player</w:t>
@@ -791,6 +807,9 @@
         <w:rPr>
           <w:rFonts w:ascii="Garamond" w:hAnsi="Garamond"/>
           <w:color w:val="0070C0"/>
+          <w:sz w:val="28"/>
+          <w:szCs w:val="28"/>
+          <w:lang w:val="fr-CA"/>
         </w:rPr>
         <w:t>getHealth</w:t>
       </w:r>
@@ -873,6 +892,8 @@
         <w:rPr>
           <w:rFonts w:ascii="Garamond" w:hAnsi="Garamond"/>
           <w:color w:val="0070C0"/>
+          <w:sz w:val="28"/>
+          <w:szCs w:val="28"/>
           <w:lang w:val="fr-CA"/>
         </w:rPr>
         <w:t>getVelocity</w:t>
@@ -957,6 +978,8 @@
         <w:rPr>
           <w:rFonts w:ascii="Garamond" w:hAnsi="Garamond"/>
           <w:color w:val="0070C0"/>
+          <w:sz w:val="28"/>
+          <w:szCs w:val="28"/>
           <w:lang w:val="fr-CA"/>
         </w:rPr>
         <w:t>getAcceleration</w:t>
@@ -1041,6 +1064,7 @@
           <w:szCs w:val="28"/>
           <w:lang w:val="fr-CA"/>
         </w:rPr>
+        <w:lastRenderedPageBreak/>
         <w:t>Mutateurs :</w:t>
       </w:r>
     </w:p>
@@ -1056,7 +1080,6 @@
           <w:rFonts w:ascii="Garamond" w:hAnsi="Garamond"/>
           <w:lang w:val="fr-CA"/>
         </w:rPr>
-        <w:lastRenderedPageBreak/>
         <w:tab/>
       </w:r>
       <w:proofErr w:type="spellStart"/>
@@ -1065,6 +1088,8 @@
         <w:rPr>
           <w:rFonts w:ascii="Garamond" w:hAnsi="Garamond"/>
           <w:color w:val="0070C0"/>
+          <w:sz w:val="28"/>
+          <w:szCs w:val="28"/>
           <w:lang w:val="fr-CA"/>
         </w:rPr>
         <w:t>setHealth</w:t>
@@ -1225,6 +1250,8 @@
         <w:rPr>
           <w:rFonts w:ascii="Garamond" w:hAnsi="Garamond"/>
           <w:color w:val="0070C0"/>
+          <w:sz w:val="28"/>
+          <w:szCs w:val="28"/>
           <w:lang w:val="fr-CA"/>
         </w:rPr>
         <w:t>setVelocity</w:t>
@@ -1300,6 +1327,8 @@
         <w:rPr>
           <w:rFonts w:ascii="Garamond" w:hAnsi="Garamond"/>
           <w:color w:val="0070C0"/>
+          <w:sz w:val="28"/>
+          <w:szCs w:val="28"/>
           <w:lang w:val="fr-CA"/>
         </w:rPr>
         <w:t>setAcceleration</w:t>
@@ -1417,6 +1446,8 @@
         <w:rPr>
           <w:rFonts w:ascii="Garamond" w:hAnsi="Garamond"/>
           <w:color w:val="0070C0"/>
+          <w:sz w:val="28"/>
+          <w:szCs w:val="28"/>
           <w:lang w:val="fr-CA"/>
         </w:rPr>
         <w:t>m</w:t>
@@ -1425,6 +1456,8 @@
         <w:rPr>
           <w:rFonts w:ascii="Garamond" w:hAnsi="Garamond"/>
           <w:color w:val="0070C0"/>
+          <w:sz w:val="28"/>
+          <w:szCs w:val="28"/>
           <w:lang w:val="fr-CA"/>
         </w:rPr>
         <w:t>ove</w:t>
@@ -1442,7 +1475,7 @@
           <w:rFonts w:ascii="Garamond" w:hAnsi="Garamond"/>
           <w:lang w:val="fr-CA"/>
         </w:rPr>
-        <w:t>Vector2f m</w:t>
+        <w:t xml:space="preserve">Vector2f </w:t>
       </w:r>
       <w:proofErr w:type="spellStart"/>
       <w:r>
@@ -1450,7 +1483,7 @@
           <w:rFonts w:ascii="Garamond" w:hAnsi="Garamond"/>
           <w:lang w:val="fr-CA"/>
         </w:rPr>
-        <w:t>ovement</w:t>
+        <w:t>movement</w:t>
       </w:r>
       <w:proofErr w:type="spellEnd"/>
       <w:r>
@@ -1599,6 +1632,8 @@
         <w:rPr>
           <w:rFonts w:ascii="Garamond" w:hAnsi="Garamond"/>
           <w:color w:val="0070C0"/>
+          <w:sz w:val="28"/>
+          <w:szCs w:val="28"/>
           <w:lang w:val="fr-CA"/>
         </w:rPr>
         <w:t>substractHealth</w:t>
@@ -1781,6 +1816,8 @@
         <w:rPr>
           <w:rFonts w:ascii="Garamond" w:hAnsi="Garamond"/>
           <w:color w:val="0070C0"/>
+          <w:sz w:val="28"/>
+          <w:szCs w:val="28"/>
           <w:lang w:val="fr-CA"/>
         </w:rPr>
         <w:t>addHealth</w:t>
@@ -1808,21 +1845,7 @@
           <w:rFonts w:ascii="Garamond" w:hAnsi="Garamond"/>
           <w:lang w:val="fr-CA"/>
         </w:rPr>
-        <w:t xml:space="preserve"> </w:t>
-      </w:r>
-      <w:r>
-        <w:rPr>
-          <w:rFonts w:ascii="Garamond" w:hAnsi="Garamond"/>
-          <w:lang w:val="fr-CA"/>
-        </w:rPr>
-        <w:t>addition</w:t>
-      </w:r>
-      <w:r>
-        <w:rPr>
-          <w:rFonts w:ascii="Garamond" w:hAnsi="Garamond"/>
-          <w:lang w:val="fr-CA"/>
-        </w:rPr>
-        <w:t xml:space="preserve">) : </w:t>
+        <w:t xml:space="preserve"> addition) : </w:t>
       </w:r>
       <w:proofErr w:type="spellStart"/>
       <w:r>

</xml_diff>

<commit_message>
Premier push de player weapon et bullet
</commit_message>
<xml_diff>
--- a/Documentation/Player.docx
+++ b/Documentation/Player.docx
@@ -177,8 +177,6 @@
         </w:rPr>
         <w:t>Vector2f</w:t>
       </w:r>
-      <w:bookmarkStart w:id="0" w:name="_GoBack"/>
-      <w:bookmarkEnd w:id="0"/>
     </w:p>
     <w:p>
       <w:pPr>
@@ -519,7 +517,6 @@
         </w:rPr>
       </w:pPr>
       <w:proofErr w:type="spellStart"/>
-      <w:proofErr w:type="gramStart"/>
       <w:r>
         <w:rPr>
           <w:rFonts w:ascii="Garamond" w:hAnsi="Garamond"/>
@@ -541,7 +538,6 @@
         <w:t>Timer</w:t>
       </w:r>
       <w:proofErr w:type="spellEnd"/>
-      <w:proofErr w:type="gramEnd"/>
       <w:r>
         <w:rPr>
           <w:rFonts w:ascii="Garamond" w:hAnsi="Garamond"/>
@@ -664,7 +660,6 @@
         </w:rPr>
         <w:tab/>
       </w:r>
-      <w:proofErr w:type="gramStart"/>
       <w:r>
         <w:rPr>
           <w:rFonts w:ascii="Garamond" w:hAnsi="Garamond"/>
@@ -681,16 +676,7 @@
           <w:sz w:val="24"/>
           <w:szCs w:val="24"/>
         </w:rPr>
-        <w:t>(</w:t>
-      </w:r>
-      <w:proofErr w:type="gramEnd"/>
-      <w:r>
-        <w:rPr>
-          <w:rFonts w:ascii="Garamond" w:hAnsi="Garamond"/>
-          <w:sz w:val="24"/>
-          <w:szCs w:val="24"/>
-        </w:rPr>
-        <w:t>)</w:t>
+        <w:t>()</w:t>
       </w:r>
       <w:r>
         <w:rPr>
@@ -992,7 +978,6 @@
           <w:lang w:val="fr-CA"/>
         </w:rPr>
       </w:pPr>
-      <w:proofErr w:type="gramStart"/>
       <w:r>
         <w:rPr>
           <w:rFonts w:ascii="Garamond" w:hAnsi="Garamond"/>
@@ -1010,17 +995,7 @@
           <w:szCs w:val="24"/>
           <w:lang w:val="fr-CA"/>
         </w:rPr>
-        <w:t>(</w:t>
-      </w:r>
-      <w:proofErr w:type="gramEnd"/>
-      <w:r>
-        <w:rPr>
-          <w:rFonts w:ascii="Garamond" w:hAnsi="Garamond"/>
-          <w:sz w:val="24"/>
-          <w:szCs w:val="24"/>
-          <w:lang w:val="fr-CA"/>
-        </w:rPr>
-        <w:t>string nom) : Player</w:t>
+        <w:t>(string nom) : Player</w:t>
       </w:r>
     </w:p>
     <w:p>
@@ -1070,7 +1045,6 @@
         </w:rPr>
         <w:t xml:space="preserve">Appelle </w:t>
       </w:r>
-      <w:proofErr w:type="gramStart"/>
       <w:r>
         <w:rPr>
           <w:rFonts w:ascii="Garamond" w:hAnsi="Garamond"/>
@@ -1088,18 +1062,81 @@
           <w:szCs w:val="24"/>
           <w:lang w:val="fr-CA"/>
         </w:rPr>
-        <w:t>(</w:t>
-      </w:r>
-      <w:proofErr w:type="gramEnd"/>
-      <w:r>
+        <w:t>().</w:t>
+      </w:r>
+    </w:p>
+    <w:p>
+      <w:pPr>
+        <w:ind w:left="720"/>
         <w:rPr>
           <w:rFonts w:ascii="Garamond" w:hAnsi="Garamond"/>
           <w:sz w:val="24"/>
           <w:szCs w:val="24"/>
-          <w:lang w:val="fr-CA"/>
-        </w:rPr>
-        <w:t>).</w:t>
-      </w:r>
+        </w:rPr>
+      </w:pPr>
+      <w:r>
+        <w:rPr>
+          <w:rFonts w:ascii="Garamond" w:hAnsi="Garamond"/>
+          <w:color w:val="0070C0"/>
+          <w:sz w:val="28"/>
+          <w:szCs w:val="28"/>
+          <w:lang w:val="fr-CA"/>
+        </w:rPr>
+        <w:lastRenderedPageBreak/>
+        <w:t>Player</w:t>
+      </w:r>
+      <w:r>
+        <w:rPr>
+          <w:rFonts w:ascii="Garamond" w:hAnsi="Garamond"/>
+          <w:sz w:val="24"/>
+          <w:szCs w:val="24"/>
+        </w:rPr>
+        <w:t xml:space="preserve">(std::string nom, int health, Vector2f velocity, Vector2f acceleration, Direction </w:t>
+      </w:r>
+      <w:proofErr w:type="spellStart"/>
+      <w:r>
+        <w:rPr>
+          <w:rFonts w:ascii="Garamond" w:hAnsi="Garamond"/>
+          <w:sz w:val="24"/>
+          <w:szCs w:val="24"/>
+        </w:rPr>
+        <w:t>direction</w:t>
+      </w:r>
+      <w:proofErr w:type="spellEnd"/>
+      <w:r>
+        <w:rPr>
+          <w:rFonts w:ascii="Garamond" w:hAnsi="Garamond"/>
+          <w:sz w:val="24"/>
+          <w:szCs w:val="24"/>
+        </w:rPr>
+        <w:t>, Weapon* weapon);</w:t>
+      </w:r>
+    </w:p>
+    <w:p>
+      <w:pPr>
+        <w:pStyle w:val="Paragraphedeliste"/>
+        <w:numPr>
+          <w:ilvl w:val="0"/>
+          <w:numId w:val="39"/>
+        </w:numPr>
+        <w:rPr>
+          <w:rFonts w:ascii="Garamond" w:hAnsi="Garamond"/>
+          <w:sz w:val="24"/>
+          <w:szCs w:val="24"/>
+          <w:lang w:val="fr-CA"/>
+        </w:rPr>
+      </w:pPr>
+      <w:r>
+        <w:rPr>
+          <w:rFonts w:ascii="Garamond" w:hAnsi="Garamond"/>
+          <w:sz w:val="24"/>
+          <w:szCs w:val="24"/>
+          <w:lang w:val="fr-CA"/>
+        </w:rPr>
+        <w:t>Donne la valeur de chacune des variables aux attributs</w:t>
+      </w:r>
+      <w:bookmarkStart w:id="0" w:name="_GoBack"/>
+      <w:bookmarkEnd w:id="0"/>
     </w:p>
     <w:p>
       <w:pPr>
@@ -1121,7 +1158,6 @@
         </w:rPr>
         <w:t>~</w:t>
       </w:r>
-      <w:proofErr w:type="gramStart"/>
       <w:r>
         <w:rPr>
           <w:rFonts w:ascii="Garamond" w:hAnsi="Garamond"/>
@@ -1139,17 +1175,7 @@
           <w:szCs w:val="24"/>
           <w:lang w:val="fr-CA"/>
         </w:rPr>
-        <w:t>(</w:t>
-      </w:r>
-      <w:proofErr w:type="gramEnd"/>
-      <w:r>
-        <w:rPr>
-          <w:rFonts w:ascii="Garamond" w:hAnsi="Garamond"/>
-          <w:sz w:val="24"/>
-          <w:szCs w:val="24"/>
-          <w:lang w:val="fr-CA"/>
-        </w:rPr>
-        <w:t>)</w:t>
+        <w:t>()</w:t>
       </w:r>
     </w:p>
     <w:p>
@@ -1175,7 +1201,6 @@
           <w:szCs w:val="24"/>
           <w:lang w:val="fr-CA"/>
         </w:rPr>
-        <w:lastRenderedPageBreak/>
         <w:t xml:space="preserve">Détruit le pointeur du </w:t>
       </w:r>
       <w:proofErr w:type="spellStart"/>
@@ -1238,7 +1263,6 @@
         <w:tab/>
       </w:r>
       <w:proofErr w:type="spellStart"/>
-      <w:proofErr w:type="gramStart"/>
       <w:r>
         <w:rPr>
           <w:rFonts w:ascii="Garamond" w:hAnsi="Garamond"/>
@@ -1255,15 +1279,7 @@
           <w:rFonts w:ascii="Garamond" w:hAnsi="Garamond"/>
           <w:color w:val="0070C0"/>
         </w:rPr>
-        <w:t>(</w:t>
-      </w:r>
-      <w:proofErr w:type="gramEnd"/>
-      <w:r>
-        <w:rPr>
-          <w:rFonts w:ascii="Garamond" w:hAnsi="Garamond"/>
-          <w:color w:val="0070C0"/>
-        </w:rPr>
-        <w:t>)</w:t>
+        <w:t>()</w:t>
       </w:r>
       <w:r>
         <w:rPr>
@@ -1323,7 +1339,6 @@
         <w:tab/>
       </w:r>
       <w:proofErr w:type="spellStart"/>
-      <w:proofErr w:type="gramStart"/>
       <w:r>
         <w:rPr>
           <w:rFonts w:ascii="Garamond" w:hAnsi="Garamond"/>
@@ -1340,15 +1355,7 @@
           <w:rFonts w:ascii="Garamond" w:hAnsi="Garamond"/>
           <w:lang w:val="fr-CA"/>
         </w:rPr>
-        <w:t>(</w:t>
-      </w:r>
-      <w:proofErr w:type="gramEnd"/>
-      <w:r>
-        <w:rPr>
-          <w:rFonts w:ascii="Garamond" w:hAnsi="Garamond"/>
-          <w:lang w:val="fr-CA"/>
-        </w:rPr>
-        <w:t xml:space="preserve">) : </w:t>
+        <w:t xml:space="preserve">() : </w:t>
       </w:r>
       <w:r>
         <w:rPr>
@@ -1409,7 +1416,6 @@
         <w:tab/>
       </w:r>
       <w:proofErr w:type="spellStart"/>
-      <w:proofErr w:type="gramStart"/>
       <w:r>
         <w:rPr>
           <w:rFonts w:ascii="Garamond" w:hAnsi="Garamond"/>
@@ -1426,15 +1432,7 @@
           <w:rFonts w:ascii="Garamond" w:hAnsi="Garamond"/>
           <w:lang w:val="fr-CA"/>
         </w:rPr>
-        <w:t>(</w:t>
-      </w:r>
-      <w:proofErr w:type="gramEnd"/>
-      <w:r>
-        <w:rPr>
-          <w:rFonts w:ascii="Garamond" w:hAnsi="Garamond"/>
-          <w:lang w:val="fr-CA"/>
-        </w:rPr>
-        <w:t xml:space="preserve">) : </w:t>
+        <w:t xml:space="preserve">() : </w:t>
       </w:r>
       <w:r>
         <w:rPr>
@@ -1489,7 +1487,6 @@
         </w:rPr>
       </w:pPr>
       <w:proofErr w:type="spellStart"/>
-      <w:proofErr w:type="gramStart"/>
       <w:r>
         <w:rPr>
           <w:rFonts w:ascii="Garamond" w:hAnsi="Garamond"/>
@@ -1506,15 +1503,7 @@
           <w:rFonts w:ascii="Garamond" w:hAnsi="Garamond"/>
           <w:lang w:val="fr-CA"/>
         </w:rPr>
-        <w:t>(</w:t>
-      </w:r>
-      <w:proofErr w:type="gramEnd"/>
-      <w:r>
-        <w:rPr>
-          <w:rFonts w:ascii="Garamond" w:hAnsi="Garamond"/>
-          <w:lang w:val="fr-CA"/>
-        </w:rPr>
-        <w:t xml:space="preserve">) : </w:t>
+        <w:t xml:space="preserve">() : </w:t>
       </w:r>
       <w:r>
         <w:rPr>
@@ -1567,7 +1556,6 @@
         </w:rPr>
       </w:pPr>
       <w:proofErr w:type="spellStart"/>
-      <w:proofErr w:type="gramStart"/>
       <w:r>
         <w:rPr>
           <w:rFonts w:ascii="Garamond" w:hAnsi="Garamond"/>
@@ -1587,7 +1575,6 @@
         <w:t>(</w:t>
       </w:r>
       <w:proofErr w:type="spellStart"/>
-      <w:proofErr w:type="gramEnd"/>
       <w:r>
         <w:rPr>
           <w:rFonts w:ascii="Garamond" w:hAnsi="Garamond"/>
@@ -1747,7 +1734,6 @@
         <w:tab/>
       </w:r>
       <w:proofErr w:type="spellStart"/>
-      <w:proofErr w:type="gramStart"/>
       <w:r>
         <w:rPr>
           <w:rFonts w:ascii="Garamond" w:hAnsi="Garamond"/>
@@ -1767,7 +1753,6 @@
         <w:t>(</w:t>
       </w:r>
       <w:proofErr w:type="spellStart"/>
-      <w:proofErr w:type="gramEnd"/>
       <w:r>
         <w:rPr>
           <w:rFonts w:ascii="Garamond" w:hAnsi="Garamond"/>
@@ -1909,7 +1894,6 @@
         </w:rPr>
       </w:pPr>
       <w:proofErr w:type="spellStart"/>
-      <w:proofErr w:type="gramStart"/>
       <w:r>
         <w:rPr>
           <w:rFonts w:ascii="Garamond" w:hAnsi="Garamond"/>
@@ -1927,7 +1911,6 @@
         </w:rPr>
         <w:t>(</w:t>
       </w:r>
-      <w:proofErr w:type="gramEnd"/>
       <w:r>
         <w:rPr>
           <w:rFonts w:ascii="Garamond" w:hAnsi="Garamond"/>
@@ -1993,7 +1976,6 @@
         </w:rPr>
       </w:pPr>
       <w:proofErr w:type="spellStart"/>
-      <w:proofErr w:type="gramStart"/>
       <w:r>
         <w:rPr>
           <w:rFonts w:ascii="Garamond" w:hAnsi="Garamond"/>
@@ -2013,7 +1995,6 @@
         <w:t>(</w:t>
       </w:r>
       <w:proofErr w:type="spellStart"/>
-      <w:proofErr w:type="gramEnd"/>
       <w:r>
         <w:rPr>
           <w:rFonts w:ascii="Garamond" w:hAnsi="Garamond"/>
@@ -2084,7 +2065,6 @@
         </w:rPr>
       </w:pPr>
       <w:proofErr w:type="spellStart"/>
-      <w:proofErr w:type="gramStart"/>
       <w:r>
         <w:rPr>
           <w:rFonts w:ascii="Garamond" w:hAnsi="Garamond"/>
@@ -2103,7 +2083,6 @@
         </w:rPr>
         <w:t>(</w:t>
       </w:r>
-      <w:proofErr w:type="gramEnd"/>
       <w:r>
         <w:rPr>
           <w:rFonts w:ascii="Garamond" w:hAnsi="Garamond"/>
@@ -2157,7 +2136,6 @@
         </w:rPr>
       </w:pPr>
       <w:proofErr w:type="spellStart"/>
-      <w:proofErr w:type="gramStart"/>
       <w:r>
         <w:rPr>
           <w:rFonts w:ascii="Garamond" w:hAnsi="Garamond"/>
@@ -2177,7 +2155,6 @@
         <w:t>(</w:t>
       </w:r>
       <w:proofErr w:type="spellStart"/>
-      <w:proofErr w:type="gramEnd"/>
       <w:r>
         <w:rPr>
           <w:rFonts w:ascii="Garamond" w:hAnsi="Garamond"/>
@@ -2227,6 +2204,7 @@
           <w:rFonts w:ascii="Garamond" w:hAnsi="Garamond"/>
           <w:lang w:val="fr-CA"/>
         </w:rPr>
+        <w:lastRenderedPageBreak/>
         <w:t xml:space="preserve">Donne la valeur de la variable value à l’attribut </w:t>
       </w:r>
       <w:proofErr w:type="spellStart"/>
@@ -2301,10 +2279,8 @@
           <w:bCs/>
           <w:lang w:val="fr-CA"/>
         </w:rPr>
-        <w:lastRenderedPageBreak/>
         <w:tab/>
       </w:r>
-      <w:proofErr w:type="gramStart"/>
       <w:r>
         <w:rPr>
           <w:rFonts w:ascii="Garamond" w:hAnsi="Garamond"/>
@@ -2332,7 +2308,6 @@
         </w:rPr>
         <w:t>(</w:t>
       </w:r>
-      <w:proofErr w:type="gramEnd"/>
       <w:r>
         <w:rPr>
           <w:rFonts w:ascii="Garamond" w:hAnsi="Garamond"/>
@@ -2497,7 +2472,6 @@
         </w:rPr>
       </w:pPr>
       <w:proofErr w:type="spellStart"/>
-      <w:proofErr w:type="gramStart"/>
       <w:r>
         <w:rPr>
           <w:rFonts w:ascii="Garamond" w:hAnsi="Garamond"/>
@@ -2517,7 +2491,6 @@
         <w:t>(</w:t>
       </w:r>
       <w:proofErr w:type="spellStart"/>
-      <w:proofErr w:type="gramEnd"/>
       <w:r>
         <w:rPr>
           <w:rFonts w:ascii="Garamond" w:hAnsi="Garamond"/>
@@ -2681,7 +2654,6 @@
         </w:rPr>
       </w:pPr>
       <w:proofErr w:type="spellStart"/>
-      <w:proofErr w:type="gramStart"/>
       <w:r>
         <w:rPr>
           <w:rFonts w:ascii="Garamond" w:hAnsi="Garamond"/>
@@ -2701,7 +2673,6 @@
         <w:t>(</w:t>
       </w:r>
       <w:proofErr w:type="spellStart"/>
-      <w:proofErr w:type="gramEnd"/>
       <w:r>
         <w:rPr>
           <w:rFonts w:ascii="Garamond" w:hAnsi="Garamond"/>
@@ -2871,7 +2842,6 @@
         </w:rPr>
       </w:pPr>
       <w:proofErr w:type="spellStart"/>
-      <w:proofErr w:type="gramStart"/>
       <w:r>
         <w:rPr>
           <w:rFonts w:ascii="Garamond" w:hAnsi="Garamond"/>
@@ -2888,15 +2858,7 @@
           <w:rFonts w:ascii="Garamond" w:hAnsi="Garamond"/>
           <w:lang w:val="fr-CA"/>
         </w:rPr>
-        <w:t>(</w:t>
-      </w:r>
-      <w:proofErr w:type="gramEnd"/>
-      <w:r>
-        <w:rPr>
-          <w:rFonts w:ascii="Garamond" w:hAnsi="Garamond"/>
-          <w:lang w:val="fr-CA"/>
-        </w:rPr>
-        <w:t>) :</w:t>
+        <w:t>() :</w:t>
       </w:r>
       <w:r>
         <w:rPr>
@@ -5230,6 +5192,92 @@
     </w:lvl>
   </w:abstractNum>
   <w:abstractNum w:abstractNumId="26" w15:restartNumberingAfterBreak="0">
+    <w:nsid w:val="568B4CCC"/>
+    <w:multiLevelType w:val="hybridMultilevel"/>
+    <w:tmpl w:val="E1B0C78E"/>
+    <w:lvl w:ilvl="0" w:tplc="1009000F">
+      <w:start w:val="1"/>
+      <w:numFmt w:val="decimal"/>
+      <w:lvlText w:val="%1."/>
+      <w:lvlJc w:val="left"/>
+      <w:pPr>
+        <w:ind w:left="1440" w:hanging="360"/>
+      </w:pPr>
+    </w:lvl>
+    <w:lvl w:ilvl="1" w:tplc="10090019" w:tentative="1">
+      <w:start w:val="1"/>
+      <w:numFmt w:val="lowerLetter"/>
+      <w:lvlText w:val="%2."/>
+      <w:lvlJc w:val="left"/>
+      <w:pPr>
+        <w:ind w:left="2160" w:hanging="360"/>
+      </w:pPr>
+    </w:lvl>
+    <w:lvl w:ilvl="2" w:tplc="1009001B" w:tentative="1">
+      <w:start w:val="1"/>
+      <w:numFmt w:val="lowerRoman"/>
+      <w:lvlText w:val="%3."/>
+      <w:lvlJc w:val="right"/>
+      <w:pPr>
+        <w:ind w:left="2880" w:hanging="180"/>
+      </w:pPr>
+    </w:lvl>
+    <w:lvl w:ilvl="3" w:tplc="1009000F" w:tentative="1">
+      <w:start w:val="1"/>
+      <w:numFmt w:val="decimal"/>
+      <w:lvlText w:val="%4."/>
+      <w:lvlJc w:val="left"/>
+      <w:pPr>
+        <w:ind w:left="3600" w:hanging="360"/>
+      </w:pPr>
+    </w:lvl>
+    <w:lvl w:ilvl="4" w:tplc="10090019" w:tentative="1">
+      <w:start w:val="1"/>
+      <w:numFmt w:val="lowerLetter"/>
+      <w:lvlText w:val="%5."/>
+      <w:lvlJc w:val="left"/>
+      <w:pPr>
+        <w:ind w:left="4320" w:hanging="360"/>
+      </w:pPr>
+    </w:lvl>
+    <w:lvl w:ilvl="5" w:tplc="1009001B" w:tentative="1">
+      <w:start w:val="1"/>
+      <w:numFmt w:val="lowerRoman"/>
+      <w:lvlText w:val="%6."/>
+      <w:lvlJc w:val="right"/>
+      <w:pPr>
+        <w:ind w:left="5040" w:hanging="180"/>
+      </w:pPr>
+    </w:lvl>
+    <w:lvl w:ilvl="6" w:tplc="1009000F" w:tentative="1">
+      <w:start w:val="1"/>
+      <w:numFmt w:val="decimal"/>
+      <w:lvlText w:val="%7."/>
+      <w:lvlJc w:val="left"/>
+      <w:pPr>
+        <w:ind w:left="5760" w:hanging="360"/>
+      </w:pPr>
+    </w:lvl>
+    <w:lvl w:ilvl="7" w:tplc="10090019" w:tentative="1">
+      <w:start w:val="1"/>
+      <w:numFmt w:val="lowerLetter"/>
+      <w:lvlText w:val="%8."/>
+      <w:lvlJc w:val="left"/>
+      <w:pPr>
+        <w:ind w:left="6480" w:hanging="360"/>
+      </w:pPr>
+    </w:lvl>
+    <w:lvl w:ilvl="8" w:tplc="1009001B" w:tentative="1">
+      <w:start w:val="1"/>
+      <w:numFmt w:val="lowerRoman"/>
+      <w:lvlText w:val="%9."/>
+      <w:lvlJc w:val="right"/>
+      <w:pPr>
+        <w:ind w:left="7200" w:hanging="180"/>
+      </w:pPr>
+    </w:lvl>
+  </w:abstractNum>
+  <w:abstractNum w:abstractNumId="27" w15:restartNumberingAfterBreak="0">
     <w:nsid w:val="587011F9"/>
     <w:multiLevelType w:val="hybridMultilevel"/>
     <w:tmpl w:val="5F1AD6B4"/>
@@ -5315,7 +5363,7 @@
       </w:pPr>
     </w:lvl>
   </w:abstractNum>
-  <w:abstractNum w:abstractNumId="27" w15:restartNumberingAfterBreak="0">
+  <w:abstractNum w:abstractNumId="28" w15:restartNumberingAfterBreak="0">
     <w:nsid w:val="58B272D2"/>
     <w:multiLevelType w:val="hybridMultilevel"/>
     <w:tmpl w:val="82BE5AB0"/>
@@ -5401,7 +5449,7 @@
       </w:pPr>
     </w:lvl>
   </w:abstractNum>
-  <w:abstractNum w:abstractNumId="28" w15:restartNumberingAfterBreak="0">
+  <w:abstractNum w:abstractNumId="29" w15:restartNumberingAfterBreak="0">
     <w:nsid w:val="5E871DAC"/>
     <w:multiLevelType w:val="hybridMultilevel"/>
     <w:tmpl w:val="322AE998"/>
@@ -5487,7 +5535,7 @@
       </w:pPr>
     </w:lvl>
   </w:abstractNum>
-  <w:abstractNum w:abstractNumId="29" w15:restartNumberingAfterBreak="0">
+  <w:abstractNum w:abstractNumId="30" w15:restartNumberingAfterBreak="0">
     <w:nsid w:val="5F5E642F"/>
     <w:multiLevelType w:val="hybridMultilevel"/>
     <w:tmpl w:val="49FCBC9C"/>
@@ -5573,7 +5621,7 @@
       </w:pPr>
     </w:lvl>
   </w:abstractNum>
-  <w:abstractNum w:abstractNumId="30" w15:restartNumberingAfterBreak="0">
+  <w:abstractNum w:abstractNumId="31" w15:restartNumberingAfterBreak="0">
     <w:nsid w:val="61C349EC"/>
     <w:multiLevelType w:val="hybridMultilevel"/>
     <w:tmpl w:val="3F587930"/>
@@ -5659,7 +5707,7 @@
       </w:pPr>
     </w:lvl>
   </w:abstractNum>
-  <w:abstractNum w:abstractNumId="31" w15:restartNumberingAfterBreak="0">
+  <w:abstractNum w:abstractNumId="32" w15:restartNumberingAfterBreak="0">
     <w:nsid w:val="652A4942"/>
     <w:multiLevelType w:val="hybridMultilevel"/>
     <w:tmpl w:val="4B380342"/>
@@ -5745,7 +5793,7 @@
       </w:pPr>
     </w:lvl>
   </w:abstractNum>
-  <w:abstractNum w:abstractNumId="32" w15:restartNumberingAfterBreak="0">
+  <w:abstractNum w:abstractNumId="33" w15:restartNumberingAfterBreak="0">
     <w:nsid w:val="694D7D80"/>
     <w:multiLevelType w:val="hybridMultilevel"/>
     <w:tmpl w:val="E1B0C78E"/>
@@ -5831,7 +5879,7 @@
       </w:pPr>
     </w:lvl>
   </w:abstractNum>
-  <w:abstractNum w:abstractNumId="33" w15:restartNumberingAfterBreak="0">
+  <w:abstractNum w:abstractNumId="34" w15:restartNumberingAfterBreak="0">
     <w:nsid w:val="6AE10F10"/>
     <w:multiLevelType w:val="hybridMultilevel"/>
     <w:tmpl w:val="14B83940"/>
@@ -5917,7 +5965,7 @@
       </w:pPr>
     </w:lvl>
   </w:abstractNum>
-  <w:abstractNum w:abstractNumId="34" w15:restartNumberingAfterBreak="0">
+  <w:abstractNum w:abstractNumId="35" w15:restartNumberingAfterBreak="0">
     <w:nsid w:val="6D675C14"/>
     <w:multiLevelType w:val="hybridMultilevel"/>
     <w:tmpl w:val="62F4B374"/>
@@ -6003,7 +6051,7 @@
       </w:pPr>
     </w:lvl>
   </w:abstractNum>
-  <w:abstractNum w:abstractNumId="35" w15:restartNumberingAfterBreak="0">
+  <w:abstractNum w:abstractNumId="36" w15:restartNumberingAfterBreak="0">
     <w:nsid w:val="79C96E1D"/>
     <w:multiLevelType w:val="hybridMultilevel"/>
     <w:tmpl w:val="27008E66"/>
@@ -6089,7 +6137,7 @@
       </w:pPr>
     </w:lvl>
   </w:abstractNum>
-  <w:abstractNum w:abstractNumId="36" w15:restartNumberingAfterBreak="0">
+  <w:abstractNum w:abstractNumId="37" w15:restartNumberingAfterBreak="0">
     <w:nsid w:val="7A653B0E"/>
     <w:multiLevelType w:val="hybridMultilevel"/>
     <w:tmpl w:val="7A800B28"/>
@@ -6175,7 +6223,7 @@
       </w:pPr>
     </w:lvl>
   </w:abstractNum>
-  <w:abstractNum w:abstractNumId="37" w15:restartNumberingAfterBreak="0">
+  <w:abstractNum w:abstractNumId="38" w15:restartNumberingAfterBreak="0">
     <w:nsid w:val="7C0A5FFA"/>
     <w:multiLevelType w:val="hybridMultilevel"/>
     <w:tmpl w:val="7E1EA48E"/>
@@ -6262,7 +6310,7 @@
     </w:lvl>
   </w:abstractNum>
   <w:num w:numId="1">
-    <w:abstractNumId w:val="29"/>
+    <w:abstractNumId w:val="30"/>
   </w:num>
   <w:num w:numId="2">
     <w:abstractNumId w:val="24"/>
@@ -6271,10 +6319,10 @@
     <w:abstractNumId w:val="9"/>
   </w:num>
   <w:num w:numId="4">
-    <w:abstractNumId w:val="27"/>
+    <w:abstractNumId w:val="28"/>
   </w:num>
   <w:num w:numId="5">
-    <w:abstractNumId w:val="35"/>
+    <w:abstractNumId w:val="36"/>
   </w:num>
   <w:num w:numId="6">
     <w:abstractNumId w:val="1"/>
@@ -6298,7 +6346,7 @@
     <w:abstractNumId w:val="20"/>
   </w:num>
   <w:num w:numId="13">
-    <w:abstractNumId w:val="31"/>
+    <w:abstractNumId w:val="32"/>
   </w:num>
   <w:num w:numId="14">
     <w:abstractNumId w:val="8"/>
@@ -6316,13 +6364,13 @@
     <w:abstractNumId w:val="18"/>
   </w:num>
   <w:num w:numId="19">
-    <w:abstractNumId w:val="34"/>
+    <w:abstractNumId w:val="35"/>
   </w:num>
   <w:num w:numId="20">
-    <w:abstractNumId w:val="36"/>
+    <w:abstractNumId w:val="37"/>
   </w:num>
   <w:num w:numId="21">
-    <w:abstractNumId w:val="37"/>
+    <w:abstractNumId w:val="38"/>
   </w:num>
   <w:num w:numId="22">
     <w:abstractNumId w:val="13"/>
@@ -6331,7 +6379,7 @@
     <w:abstractNumId w:val="4"/>
   </w:num>
   <w:num w:numId="24">
-    <w:abstractNumId w:val="32"/>
+    <w:abstractNumId w:val="33"/>
   </w:num>
   <w:num w:numId="25">
     <w:abstractNumId w:val="21"/>
@@ -6343,7 +6391,7 @@
     <w:abstractNumId w:val="3"/>
   </w:num>
   <w:num w:numId="28">
-    <w:abstractNumId w:val="33"/>
+    <w:abstractNumId w:val="34"/>
   </w:num>
   <w:num w:numId="29">
     <w:abstractNumId w:val="19"/>
@@ -6364,15 +6412,18 @@
     <w:abstractNumId w:val="2"/>
   </w:num>
   <w:num w:numId="35">
-    <w:abstractNumId w:val="28"/>
+    <w:abstractNumId w:val="29"/>
   </w:num>
   <w:num w:numId="36">
-    <w:abstractNumId w:val="30"/>
+    <w:abstractNumId w:val="31"/>
   </w:num>
   <w:num w:numId="37">
     <w:abstractNumId w:val="16"/>
   </w:num>
   <w:num w:numId="38">
+    <w:abstractNumId w:val="27"/>
+  </w:num>
+  <w:num w:numId="39">
     <w:abstractNumId w:val="26"/>
   </w:num>
 </w:numbering>
@@ -6780,7 +6831,6 @@
   <w:style w:type="character" w:default="1" w:styleId="Policepardfaut">
     <w:name w:val="Default Paragraph Font"/>
     <w:uiPriority w:val="1"/>
-    <w:semiHidden/>
     <w:unhideWhenUsed/>
   </w:style>
   <w:style w:type="table" w:default="1" w:styleId="TableauNormal">

</xml_diff>

<commit_message>
Deplacement du personnage possible a lecran
</commit_message>
<xml_diff>
--- a/Documentation/Player.docx
+++ b/Documentation/Player.docx
@@ -1,10 +1,10 @@
 
 <file path=word/document.xml><?xml version="1.0" encoding="utf-8"?>
-<w:document xmlns:wpc="http://schemas.microsoft.com/office/word/2010/wordprocessingCanvas" xmlns:cx="http://schemas.microsoft.com/office/drawing/2014/chartex" xmlns:cx1="http://schemas.microsoft.com/office/drawing/2015/9/8/chartex" xmlns:cx2="http://schemas.microsoft.com/office/drawing/2015/10/21/chartex" xmlns:cx3="http://schemas.microsoft.com/office/drawing/2016/5/9/chartex" xmlns:cx4="http://schemas.microsoft.com/office/drawing/2016/5/10/chartex" xmlns:cx5="http://schemas.microsoft.com/office/drawing/2016/5/11/chartex" xmlns:cx6="http://schemas.microsoft.com/office/drawing/2016/5/12/chartex" xmlns:cx7="http://schemas.microsoft.com/office/drawing/2016/5/13/chartex" xmlns:cx8="http://schemas.microsoft.com/office/drawing/2016/5/14/chartex" xmlns:mc="http://schemas.openxmlformats.org/markup-compatibility/2006" xmlns:aink="http://schemas.microsoft.com/office/drawing/2016/ink" xmlns:am3d="http://schemas.microsoft.com/office/drawing/2017/model3d" xmlns:o="urn:schemas-microsoft-com:office:office" xmlns:r="http://schemas.openxmlformats.org/officeDocument/2006/relationships" xmlns:m="http://schemas.openxmlformats.org/officeDocument/2006/math" xmlns:v="urn:schemas-microsoft-com:vml" xmlns:wp14="http://schemas.microsoft.com/office/word/2010/wordprocessingDrawing" xmlns:wp="http://schemas.openxmlformats.org/drawingml/2006/wordprocessingDrawing" xmlns:w10="urn:schemas-microsoft-com:office:word" xmlns:w="http://schemas.openxmlformats.org/wordprocessingml/2006/main" xmlns:w14="http://schemas.microsoft.com/office/word/2010/wordml" xmlns:w15="http://schemas.microsoft.com/office/word/2012/wordml" xmlns:w16cid="http://schemas.microsoft.com/office/word/2016/wordml/cid" xmlns:w16se="http://schemas.microsoft.com/office/word/2015/wordml/symex" xmlns:wpg="http://schemas.microsoft.com/office/word/2010/wordprocessingGroup" xmlns:wpi="http://schemas.microsoft.com/office/word/2010/wordprocessingInk" xmlns:wne="http://schemas.microsoft.com/office/word/2006/wordml" xmlns:wps="http://schemas.microsoft.com/office/word/2010/wordprocessingShape" mc:Ignorable="w14 w15 w16se w16cid wp14">
+<w:document xmlns:wpc="http://schemas.microsoft.com/office/word/2010/wordprocessingCanvas" xmlns:cx="http://schemas.microsoft.com/office/drawing/2014/chartex" xmlns:cx1="http://schemas.microsoft.com/office/drawing/2015/9/8/chartex" xmlns:cx2="http://schemas.microsoft.com/office/drawing/2015/10/21/chartex" xmlns:cx3="http://schemas.microsoft.com/office/drawing/2016/5/9/chartex" xmlns:cx4="http://schemas.microsoft.com/office/drawing/2016/5/10/chartex" xmlns:cx5="http://schemas.microsoft.com/office/drawing/2016/5/11/chartex" xmlns:cx6="http://schemas.microsoft.com/office/drawing/2016/5/12/chartex" xmlns:cx7="http://schemas.microsoft.com/office/drawing/2016/5/13/chartex" xmlns:cx8="http://schemas.microsoft.com/office/drawing/2016/5/14/chartex" xmlns:mc="http://schemas.openxmlformats.org/markup-compatibility/2006" xmlns:aink="http://schemas.microsoft.com/office/drawing/2016/ink" xmlns:am3d="http://schemas.microsoft.com/office/drawing/2017/model3d" xmlns:o="urn:schemas-microsoft-com:office:office" xmlns:r="http://schemas.openxmlformats.org/officeDocument/2006/relationships" xmlns:m="http://schemas.openxmlformats.org/officeDocument/2006/math" xmlns:v="urn:schemas-microsoft-com:vml" xmlns:wp14="http://schemas.microsoft.com/office/word/2010/wordprocessingDrawing" xmlns:wp="http://schemas.openxmlformats.org/drawingml/2006/wordprocessingDrawing" xmlns:w10="urn:schemas-microsoft-com:office:word" xmlns:w="http://schemas.openxmlformats.org/wordprocessingml/2006/main" xmlns:w14="http://schemas.microsoft.com/office/word/2010/wordml" xmlns:w15="http://schemas.microsoft.com/office/word/2012/wordml" xmlns:w16cex="http://schemas.microsoft.com/office/word/2018/wordml/cex" xmlns:w16cid="http://schemas.microsoft.com/office/word/2016/wordml/cid" xmlns:w16="http://schemas.microsoft.com/office/word/2018/wordml" xmlns:w16se="http://schemas.microsoft.com/office/word/2015/wordml/symex" xmlns:wpg="http://schemas.microsoft.com/office/word/2010/wordprocessingGroup" xmlns:wpi="http://schemas.microsoft.com/office/word/2010/wordprocessingInk" xmlns:wne="http://schemas.microsoft.com/office/word/2006/wordml" xmlns:wps="http://schemas.microsoft.com/office/word/2010/wordprocessingShape" mc:Ignorable="w14 w15 w16se w16cid w16 w16cex wp14">
   <w:body>
     <w:p>
       <w:pPr>
-        <w:pStyle w:val="Titre"/>
+        <w:pStyle w:val="Title"/>
         <w:rPr>
           <w:rFonts w:ascii="Garamond" w:hAnsi="Garamond"/>
           <w:lang w:val="fr-CA"/>
@@ -63,7 +63,6 @@
         </w:rPr>
         <w:tab/>
       </w:r>
-      <w:proofErr w:type="spellStart"/>
       <w:r>
         <w:rPr>
           <w:rFonts w:ascii="Garamond" w:hAnsi="Garamond"/>
@@ -74,27 +73,17 @@
         </w:rPr>
         <w:t>Health</w:t>
       </w:r>
-      <w:proofErr w:type="spellEnd"/>
-      <w:r>
-        <w:rPr>
-          <w:rFonts w:ascii="Garamond" w:hAnsi="Garamond"/>
-          <w:lang w:val="fr-CA"/>
-        </w:rPr>
-        <w:t xml:space="preserve"> : </w:t>
-      </w:r>
-      <w:proofErr w:type="spellStart"/>
-      <w:r>
-        <w:rPr>
-          <w:rFonts w:ascii="Garamond" w:hAnsi="Garamond"/>
-          <w:lang w:val="fr-CA"/>
-        </w:rPr>
-        <w:t>int</w:t>
-      </w:r>
-      <w:proofErr w:type="spellEnd"/>
-    </w:p>
-    <w:p>
-      <w:pPr>
-        <w:pStyle w:val="Paragraphedeliste"/>
+      <w:r>
+        <w:rPr>
+          <w:rFonts w:ascii="Garamond" w:hAnsi="Garamond"/>
+          <w:lang w:val="fr-CA"/>
+        </w:rPr>
+        <w:t> : int</w:t>
+      </w:r>
+    </w:p>
+    <w:p>
+      <w:pPr>
+        <w:pStyle w:val="ListParagraph"/>
         <w:numPr>
           <w:ilvl w:val="1"/>
           <w:numId w:val="2"/>
@@ -114,7 +103,7 @@
     </w:p>
     <w:p>
       <w:pPr>
-        <w:pStyle w:val="Paragraphedeliste"/>
+        <w:pStyle w:val="ListParagraph"/>
         <w:numPr>
           <w:ilvl w:val="1"/>
           <w:numId w:val="2"/>
@@ -180,7 +169,7 @@
     </w:p>
     <w:p>
       <w:pPr>
-        <w:pStyle w:val="Paragraphedeliste"/>
+        <w:pStyle w:val="ListParagraph"/>
         <w:numPr>
           <w:ilvl w:val="0"/>
           <w:numId w:val="38"/>
@@ -226,7 +215,6 @@
         </w:rPr>
         <w:tab/>
       </w:r>
-      <w:proofErr w:type="spellStart"/>
       <w:r>
         <w:rPr>
           <w:rFonts w:ascii="Garamond" w:hAnsi="Garamond"/>
@@ -237,7 +225,6 @@
         </w:rPr>
         <w:t>Acceleration</w:t>
       </w:r>
-      <w:proofErr w:type="spellEnd"/>
       <w:r>
         <w:rPr>
           <w:rFonts w:ascii="Garamond" w:hAnsi="Garamond"/>
@@ -255,7 +242,7 @@
     </w:p>
     <w:p>
       <w:pPr>
-        <w:pStyle w:val="Paragraphedeliste"/>
+        <w:pStyle w:val="ListParagraph"/>
         <w:numPr>
           <w:ilvl w:val="0"/>
           <w:numId w:val="5"/>
@@ -308,7 +295,7 @@
     </w:p>
     <w:p>
       <w:pPr>
-        <w:pStyle w:val="Paragraphedeliste"/>
+        <w:pStyle w:val="ListParagraph"/>
         <w:numPr>
           <w:ilvl w:val="0"/>
           <w:numId w:val="29"/>
@@ -361,32 +348,12 @@
           <w:szCs w:val="24"/>
           <w:lang w:val="fr-CA"/>
         </w:rPr>
-        <w:t>Direction (</w:t>
-      </w:r>
-      <w:proofErr w:type="spellStart"/>
-      <w:r>
-        <w:rPr>
-          <w:rFonts w:ascii="Garamond" w:hAnsi="Garamond"/>
-          <w:sz w:val="24"/>
-          <w:szCs w:val="24"/>
-          <w:lang w:val="fr-CA"/>
-        </w:rPr>
-        <w:t>enum</w:t>
-      </w:r>
-      <w:proofErr w:type="spellEnd"/>
-      <w:r>
-        <w:rPr>
-          <w:rFonts w:ascii="Garamond" w:hAnsi="Garamond"/>
-          <w:sz w:val="24"/>
-          <w:szCs w:val="24"/>
-          <w:lang w:val="fr-CA"/>
-        </w:rPr>
-        <w:t>)</w:t>
-      </w:r>
-    </w:p>
-    <w:p>
-      <w:pPr>
-        <w:pStyle w:val="Paragraphedeliste"/>
+        <w:t>Direction (enum)</w:t>
+      </w:r>
+    </w:p>
+    <w:p>
+      <w:pPr>
+        <w:pStyle w:val="ListParagraph"/>
         <w:numPr>
           <w:ilvl w:val="0"/>
           <w:numId w:val="26"/>
@@ -429,7 +396,6 @@
           <w:szCs w:val="24"/>
         </w:rPr>
       </w:pPr>
-      <w:proofErr w:type="spellStart"/>
       <w:r>
         <w:rPr>
           <w:rFonts w:ascii="Garamond" w:hAnsi="Garamond"/>
@@ -440,7 +406,6 @@
         </w:rPr>
         <w:t>Weapon</w:t>
       </w:r>
-      <w:proofErr w:type="spellEnd"/>
       <w:r>
         <w:rPr>
           <w:rFonts w:ascii="Garamond" w:hAnsi="Garamond"/>
@@ -450,7 +415,6 @@
         </w:rPr>
         <w:t xml:space="preserve"> : </w:t>
       </w:r>
-      <w:proofErr w:type="spellStart"/>
       <w:r>
         <w:rPr>
           <w:rFonts w:ascii="Garamond" w:hAnsi="Garamond"/>
@@ -460,7 +424,6 @@
         </w:rPr>
         <w:t>Weapon</w:t>
       </w:r>
-      <w:proofErr w:type="spellEnd"/>
       <w:r>
         <w:rPr>
           <w:rFonts w:ascii="Garamond" w:hAnsi="Garamond"/>
@@ -473,7 +436,7 @@
     </w:p>
     <w:p>
       <w:pPr>
-        <w:pStyle w:val="Paragraphedeliste"/>
+        <w:pStyle w:val="ListParagraph"/>
         <w:numPr>
           <w:ilvl w:val="0"/>
           <w:numId w:val="32"/>
@@ -516,7 +479,6 @@
           <w:szCs w:val="24"/>
         </w:rPr>
       </w:pPr>
-      <w:proofErr w:type="spellStart"/>
       <w:r>
         <w:rPr>
           <w:rFonts w:ascii="Garamond" w:hAnsi="Garamond"/>
@@ -537,7 +499,6 @@
         </w:rPr>
         <w:t>Timer</w:t>
       </w:r>
-      <w:proofErr w:type="spellEnd"/>
       <w:r>
         <w:rPr>
           <w:rFonts w:ascii="Garamond" w:hAnsi="Garamond"/>
@@ -547,7 +508,6 @@
         </w:rPr>
         <w:t xml:space="preserve"> : </w:t>
       </w:r>
-      <w:proofErr w:type="spellStart"/>
       <w:r>
         <w:rPr>
           <w:rFonts w:ascii="Garamond" w:hAnsi="Garamond"/>
@@ -557,11 +517,10 @@
         </w:rPr>
         <w:t>int</w:t>
       </w:r>
-      <w:proofErr w:type="spellEnd"/>
-    </w:p>
-    <w:p>
-      <w:pPr>
-        <w:pStyle w:val="Paragraphedeliste"/>
+    </w:p>
+    <w:p>
+      <w:pPr>
+        <w:pStyle w:val="ListParagraph"/>
         <w:numPr>
           <w:ilvl w:val="0"/>
           <w:numId w:val="33"/>
@@ -697,7 +656,7 @@
     </w:p>
     <w:p>
       <w:pPr>
-        <w:pStyle w:val="Paragraphedeliste"/>
+        <w:pStyle w:val="ListParagraph"/>
         <w:numPr>
           <w:ilvl w:val="0"/>
           <w:numId w:val="23"/>
@@ -716,32 +675,12 @@
           <w:szCs w:val="24"/>
           <w:lang w:val="fr-CA"/>
         </w:rPr>
-        <w:t xml:space="preserve">Met l’attribut </w:t>
-      </w:r>
-      <w:proofErr w:type="spellStart"/>
-      <w:r>
-        <w:rPr>
-          <w:rFonts w:ascii="Garamond" w:hAnsi="Garamond"/>
-          <w:sz w:val="24"/>
-          <w:szCs w:val="24"/>
-          <w:lang w:val="fr-CA"/>
-        </w:rPr>
-        <w:t>health</w:t>
-      </w:r>
-      <w:proofErr w:type="spellEnd"/>
-      <w:r>
-        <w:rPr>
-          <w:rFonts w:ascii="Garamond" w:hAnsi="Garamond"/>
-          <w:sz w:val="24"/>
-          <w:szCs w:val="24"/>
-          <w:lang w:val="fr-CA"/>
-        </w:rPr>
-        <w:t xml:space="preserve"> à 100.</w:t>
-      </w:r>
-    </w:p>
-    <w:p>
-      <w:pPr>
-        <w:pStyle w:val="Paragraphedeliste"/>
+        <w:t>Met l’attribut health à 100.</w:t>
+      </w:r>
+    </w:p>
+    <w:p>
+      <w:pPr>
+        <w:pStyle w:val="ListParagraph"/>
         <w:numPr>
           <w:ilvl w:val="0"/>
           <w:numId w:val="23"/>
@@ -762,7 +701,6 @@
         </w:rPr>
         <w:t xml:space="preserve">Met l’attribut </w:t>
       </w:r>
-      <w:proofErr w:type="spellStart"/>
       <w:r>
         <w:rPr>
           <w:rFonts w:ascii="Garamond" w:hAnsi="Garamond"/>
@@ -770,22 +708,12 @@
           <w:szCs w:val="24"/>
           <w:lang w:val="fr-CA"/>
         </w:rPr>
-        <w:t>velocity</w:t>
-      </w:r>
-      <w:proofErr w:type="spellEnd"/>
-      <w:r>
-        <w:rPr>
-          <w:rFonts w:ascii="Garamond" w:hAnsi="Garamond"/>
-          <w:sz w:val="24"/>
-          <w:szCs w:val="24"/>
-          <w:lang w:val="fr-CA"/>
-        </w:rPr>
-        <w:t xml:space="preserve"> à 1.</w:t>
-      </w:r>
-    </w:p>
-    <w:p>
-      <w:pPr>
-        <w:pStyle w:val="Paragraphedeliste"/>
+        <w:t>velocity à 1.</w:t>
+      </w:r>
+    </w:p>
+    <w:p>
+      <w:pPr>
+        <w:pStyle w:val="ListParagraph"/>
         <w:numPr>
           <w:ilvl w:val="0"/>
           <w:numId w:val="23"/>
@@ -804,32 +732,12 @@
           <w:szCs w:val="24"/>
           <w:lang w:val="fr-CA"/>
         </w:rPr>
-        <w:t xml:space="preserve">Met l’attribut </w:t>
-      </w:r>
-      <w:proofErr w:type="spellStart"/>
-      <w:r>
-        <w:rPr>
-          <w:rFonts w:ascii="Garamond" w:hAnsi="Garamond"/>
-          <w:sz w:val="24"/>
-          <w:szCs w:val="24"/>
-          <w:lang w:val="fr-CA"/>
-        </w:rPr>
-        <w:t>acceleration</w:t>
-      </w:r>
-      <w:proofErr w:type="spellEnd"/>
-      <w:r>
-        <w:rPr>
-          <w:rFonts w:ascii="Garamond" w:hAnsi="Garamond"/>
-          <w:sz w:val="24"/>
-          <w:szCs w:val="24"/>
-          <w:lang w:val="fr-CA"/>
-        </w:rPr>
-        <w:t xml:space="preserve"> à 0.</w:t>
-      </w:r>
-    </w:p>
-    <w:p>
-      <w:pPr>
-        <w:pStyle w:val="Paragraphedeliste"/>
+        <w:t>Met l’attribut acceleration à 0.</w:t>
+      </w:r>
+    </w:p>
+    <w:p>
+      <w:pPr>
+        <w:pStyle w:val="ListParagraph"/>
         <w:numPr>
           <w:ilvl w:val="0"/>
           <w:numId w:val="23"/>
@@ -853,7 +761,7 @@
     </w:p>
     <w:p>
       <w:pPr>
-        <w:pStyle w:val="Paragraphedeliste"/>
+        <w:pStyle w:val="ListParagraph"/>
         <w:numPr>
           <w:ilvl w:val="0"/>
           <w:numId w:val="23"/>
@@ -881,52 +789,12 @@
           <w:szCs w:val="24"/>
           <w:lang w:val="fr-CA"/>
         </w:rPr>
-        <w:t xml:space="preserve"> un nouveau pointeur de type </w:t>
-      </w:r>
-      <w:proofErr w:type="spellStart"/>
-      <w:r>
-        <w:rPr>
-          <w:rFonts w:ascii="Garamond" w:hAnsi="Garamond"/>
-          <w:sz w:val="24"/>
-          <w:szCs w:val="24"/>
-          <w:lang w:val="fr-CA"/>
-        </w:rPr>
-        <w:t>Weapon</w:t>
-      </w:r>
-      <w:proofErr w:type="spellEnd"/>
-      <w:r>
-        <w:rPr>
-          <w:rFonts w:ascii="Garamond" w:hAnsi="Garamond"/>
-          <w:sz w:val="24"/>
-          <w:szCs w:val="24"/>
-          <w:lang w:val="fr-CA"/>
-        </w:rPr>
-        <w:t xml:space="preserve"> et le stocke dans l’attribut </w:t>
-      </w:r>
-      <w:proofErr w:type="spellStart"/>
-      <w:r>
-        <w:rPr>
-          <w:rFonts w:ascii="Garamond" w:hAnsi="Garamond"/>
-          <w:sz w:val="24"/>
-          <w:szCs w:val="24"/>
-          <w:lang w:val="fr-CA"/>
-        </w:rPr>
-        <w:t>weapon</w:t>
-      </w:r>
-      <w:proofErr w:type="spellEnd"/>
-      <w:r>
-        <w:rPr>
-          <w:rFonts w:ascii="Garamond" w:hAnsi="Garamond"/>
-          <w:sz w:val="24"/>
-          <w:szCs w:val="24"/>
-          <w:lang w:val="fr-CA"/>
-        </w:rPr>
-        <w:t>.</w:t>
-      </w:r>
-    </w:p>
-    <w:p>
-      <w:pPr>
-        <w:pStyle w:val="Paragraphedeliste"/>
+        <w:t xml:space="preserve"> un nouveau pointeur de type Weapon et le stocke dans l’attribut weapon.</w:t>
+      </w:r>
+    </w:p>
+    <w:p>
+      <w:pPr>
+        <w:pStyle w:val="ListParagraph"/>
         <w:numPr>
           <w:ilvl w:val="0"/>
           <w:numId w:val="23"/>
@@ -945,27 +813,7 @@
           <w:szCs w:val="24"/>
           <w:lang w:val="fr-CA"/>
         </w:rPr>
-        <w:t xml:space="preserve">Met l’attribut </w:t>
-      </w:r>
-      <w:proofErr w:type="spellStart"/>
-      <w:r>
-        <w:rPr>
-          <w:rFonts w:ascii="Garamond" w:hAnsi="Garamond"/>
-          <w:sz w:val="24"/>
-          <w:szCs w:val="24"/>
-          <w:lang w:val="fr-CA"/>
-        </w:rPr>
-        <w:t>invincibleTimer</w:t>
-      </w:r>
-      <w:proofErr w:type="spellEnd"/>
-      <w:r>
-        <w:rPr>
-          <w:rFonts w:ascii="Garamond" w:hAnsi="Garamond"/>
-          <w:sz w:val="24"/>
-          <w:szCs w:val="24"/>
-          <w:lang w:val="fr-CA"/>
-        </w:rPr>
-        <w:t xml:space="preserve"> à 0.</w:t>
+        <w:t>Met l’attribut invincibleTimer à 0.</w:t>
       </w:r>
     </w:p>
     <w:p>
@@ -1000,7 +848,7 @@
     </w:p>
     <w:p>
       <w:pPr>
-        <w:pStyle w:val="Paragraphedeliste"/>
+        <w:pStyle w:val="ListParagraph"/>
         <w:numPr>
           <w:ilvl w:val="0"/>
           <w:numId w:val="24"/>
@@ -1024,7 +872,7 @@
     </w:p>
     <w:p>
       <w:pPr>
-        <w:pStyle w:val="Paragraphedeliste"/>
+        <w:pStyle w:val="ListParagraph"/>
         <w:numPr>
           <w:ilvl w:val="0"/>
           <w:numId w:val="24"/>
@@ -1080,7 +928,6 @@
           <w:color w:val="0070C0"/>
           <w:sz w:val="28"/>
           <w:szCs w:val="28"/>
-          <w:lang w:val="fr-CA"/>
         </w:rPr>
         <w:lastRenderedPageBreak/>
         <w:t>Player</w:t>
@@ -1091,30 +938,12 @@
           <w:sz w:val="24"/>
           <w:szCs w:val="24"/>
         </w:rPr>
-        <w:t xml:space="preserve">(std::string nom, int health, Vector2f velocity, Vector2f acceleration, Direction </w:t>
-      </w:r>
-      <w:proofErr w:type="spellStart"/>
-      <w:r>
-        <w:rPr>
-          <w:rFonts w:ascii="Garamond" w:hAnsi="Garamond"/>
-          <w:sz w:val="24"/>
-          <w:szCs w:val="24"/>
-        </w:rPr>
-        <w:t>direction</w:t>
-      </w:r>
-      <w:proofErr w:type="spellEnd"/>
-      <w:r>
-        <w:rPr>
-          <w:rFonts w:ascii="Garamond" w:hAnsi="Garamond"/>
-          <w:sz w:val="24"/>
-          <w:szCs w:val="24"/>
-        </w:rPr>
-        <w:t>, Weapon* weapon);</w:t>
-      </w:r>
-    </w:p>
-    <w:p>
-      <w:pPr>
-        <w:pStyle w:val="Paragraphedeliste"/>
+        <w:t>(std::string nom, int health, Vector2f velocity, Vector2f acceleration, Direction direction, Weapon* weapon);</w:t>
+      </w:r>
+    </w:p>
+    <w:p>
+      <w:pPr>
+        <w:pStyle w:val="ListParagraph"/>
         <w:numPr>
           <w:ilvl w:val="0"/>
           <w:numId w:val="39"/>
@@ -1135,8 +964,6 @@
         </w:rPr>
         <w:t>Donne la valeur de chacune des variables aux attributs</w:t>
       </w:r>
-      <w:bookmarkStart w:id="0" w:name="_GoBack"/>
-      <w:bookmarkEnd w:id="0"/>
     </w:p>
     <w:p>
       <w:pPr>
@@ -1180,7 +1007,7 @@
     </w:p>
     <w:p>
       <w:pPr>
-        <w:pStyle w:val="Paragraphedeliste"/>
+        <w:pStyle w:val="ListParagraph"/>
         <w:numPr>
           <w:ilvl w:val="0"/>
           <w:numId w:val="25"/>
@@ -1201,29 +1028,7 @@
           <w:szCs w:val="24"/>
           <w:lang w:val="fr-CA"/>
         </w:rPr>
-        <w:t xml:space="preserve">Détruit le pointeur du </w:t>
-      </w:r>
-      <w:proofErr w:type="spellStart"/>
-      <w:r>
-        <w:rPr>
-          <w:rFonts w:ascii="Garamond" w:hAnsi="Garamond"/>
-          <w:color w:val="000000" w:themeColor="text1"/>
-          <w:sz w:val="24"/>
-          <w:szCs w:val="24"/>
-          <w:lang w:val="fr-CA"/>
-        </w:rPr>
-        <w:t>weapon</w:t>
-      </w:r>
-      <w:proofErr w:type="spellEnd"/>
-      <w:r>
-        <w:rPr>
-          <w:rFonts w:ascii="Garamond" w:hAnsi="Garamond"/>
-          <w:color w:val="000000" w:themeColor="text1"/>
-          <w:sz w:val="24"/>
-          <w:szCs w:val="24"/>
-          <w:lang w:val="fr-CA"/>
-        </w:rPr>
-        <w:t>.</w:t>
+        <w:t>Détruit le pointeur du weapon.</w:t>
       </w:r>
     </w:p>
     <w:p>
@@ -1262,7 +1067,6 @@
         </w:rPr>
         <w:tab/>
       </w:r>
-      <w:proofErr w:type="spellStart"/>
       <w:r>
         <w:rPr>
           <w:rFonts w:ascii="Garamond" w:hAnsi="Garamond"/>
@@ -1273,7 +1077,6 @@
         </w:rPr>
         <w:t>getHealth</w:t>
       </w:r>
-      <w:proofErr w:type="spellEnd"/>
       <w:r>
         <w:rPr>
           <w:rFonts w:ascii="Garamond" w:hAnsi="Garamond"/>
@@ -1290,7 +1093,7 @@
     </w:p>
     <w:p>
       <w:pPr>
-        <w:pStyle w:val="Paragraphedeliste"/>
+        <w:pStyle w:val="ListParagraph"/>
         <w:numPr>
           <w:ilvl w:val="0"/>
           <w:numId w:val="10"/>
@@ -1305,23 +1108,7 @@
           <w:rFonts w:ascii="Garamond" w:hAnsi="Garamond"/>
           <w:lang w:val="fr-CA"/>
         </w:rPr>
-        <w:t xml:space="preserve">Retourne la valeur de l’attribut </w:t>
-      </w:r>
-      <w:proofErr w:type="spellStart"/>
-      <w:r>
-        <w:rPr>
-          <w:rFonts w:ascii="Garamond" w:hAnsi="Garamond"/>
-          <w:lang w:val="fr-CA"/>
-        </w:rPr>
-        <w:t>health</w:t>
-      </w:r>
-      <w:proofErr w:type="spellEnd"/>
-      <w:r>
-        <w:rPr>
-          <w:rFonts w:ascii="Garamond" w:hAnsi="Garamond"/>
-          <w:lang w:val="fr-CA"/>
-        </w:rPr>
-        <w:t>.</w:t>
+        <w:t>Retourne la valeur de l’attribut health.</w:t>
       </w:r>
     </w:p>
     <w:p>
@@ -1338,7 +1125,6 @@
         </w:rPr>
         <w:tab/>
       </w:r>
-      <w:proofErr w:type="spellStart"/>
       <w:r>
         <w:rPr>
           <w:rFonts w:ascii="Garamond" w:hAnsi="Garamond"/>
@@ -1349,7 +1135,6 @@
         </w:rPr>
         <w:t>getVelocity</w:t>
       </w:r>
-      <w:proofErr w:type="spellEnd"/>
       <w:r>
         <w:rPr>
           <w:rFonts w:ascii="Garamond" w:hAnsi="Garamond"/>
@@ -1367,7 +1152,7 @@
     </w:p>
     <w:p>
       <w:pPr>
-        <w:pStyle w:val="Paragraphedeliste"/>
+        <w:pStyle w:val="ListParagraph"/>
         <w:numPr>
           <w:ilvl w:val="0"/>
           <w:numId w:val="7"/>
@@ -1382,23 +1167,7 @@
           <w:rFonts w:ascii="Garamond" w:hAnsi="Garamond"/>
           <w:lang w:val="fr-CA"/>
         </w:rPr>
-        <w:t xml:space="preserve">Retourne la valeur de l’attribut </w:t>
-      </w:r>
-      <w:proofErr w:type="spellStart"/>
-      <w:r>
-        <w:rPr>
-          <w:rFonts w:ascii="Garamond" w:hAnsi="Garamond"/>
-          <w:lang w:val="fr-CA"/>
-        </w:rPr>
-        <w:t>velocity</w:t>
-      </w:r>
-      <w:proofErr w:type="spellEnd"/>
-      <w:r>
-        <w:rPr>
-          <w:rFonts w:ascii="Garamond" w:hAnsi="Garamond"/>
-          <w:lang w:val="fr-CA"/>
-        </w:rPr>
-        <w:t>.</w:t>
+        <w:t>Retourne la valeur de l’attribut velocity.</w:t>
       </w:r>
     </w:p>
     <w:p>
@@ -1415,7 +1184,6 @@
         </w:rPr>
         <w:tab/>
       </w:r>
-      <w:proofErr w:type="spellStart"/>
       <w:r>
         <w:rPr>
           <w:rFonts w:ascii="Garamond" w:hAnsi="Garamond"/>
@@ -1426,7 +1194,6 @@
         </w:rPr>
         <w:t>getAcceleration</w:t>
       </w:r>
-      <w:proofErr w:type="spellEnd"/>
       <w:r>
         <w:rPr>
           <w:rFonts w:ascii="Garamond" w:hAnsi="Garamond"/>
@@ -1444,7 +1211,7 @@
     </w:p>
     <w:p>
       <w:pPr>
-        <w:pStyle w:val="Paragraphedeliste"/>
+        <w:pStyle w:val="ListParagraph"/>
         <w:numPr>
           <w:ilvl w:val="0"/>
           <w:numId w:val="8"/>
@@ -1459,23 +1226,7 @@
           <w:rFonts w:ascii="Garamond" w:hAnsi="Garamond"/>
           <w:lang w:val="fr-CA"/>
         </w:rPr>
-        <w:t xml:space="preserve">Retourne la valeur de l’attribut </w:t>
-      </w:r>
-      <w:proofErr w:type="spellStart"/>
-      <w:r>
-        <w:rPr>
-          <w:rFonts w:ascii="Garamond" w:hAnsi="Garamond"/>
-          <w:lang w:val="fr-CA"/>
-        </w:rPr>
-        <w:t>acceleration</w:t>
-      </w:r>
-      <w:proofErr w:type="spellEnd"/>
-      <w:r>
-        <w:rPr>
-          <w:rFonts w:ascii="Garamond" w:hAnsi="Garamond"/>
-          <w:lang w:val="fr-CA"/>
-        </w:rPr>
-        <w:t>.</w:t>
+        <w:t>Retourne la valeur de l’attribut acceleration.</w:t>
       </w:r>
     </w:p>
     <w:p>
@@ -1486,7 +1237,6 @@
           <w:lang w:val="fr-CA"/>
         </w:rPr>
       </w:pPr>
-      <w:proofErr w:type="spellStart"/>
       <w:r>
         <w:rPr>
           <w:rFonts w:ascii="Garamond" w:hAnsi="Garamond"/>
@@ -1497,7 +1247,6 @@
         </w:rPr>
         <w:t>getDirection</w:t>
       </w:r>
-      <w:proofErr w:type="spellEnd"/>
       <w:r>
         <w:rPr>
           <w:rFonts w:ascii="Garamond" w:hAnsi="Garamond"/>
@@ -1515,7 +1264,7 @@
     </w:p>
     <w:p>
       <w:pPr>
-        <w:pStyle w:val="Paragraphedeliste"/>
+        <w:pStyle w:val="ListParagraph"/>
         <w:numPr>
           <w:ilvl w:val="0"/>
           <w:numId w:val="31"/>
@@ -1555,7 +1304,6 @@
           <w:lang w:val="fr-CA"/>
         </w:rPr>
       </w:pPr>
-      <w:proofErr w:type="spellStart"/>
       <w:r>
         <w:rPr>
           <w:rFonts w:ascii="Garamond" w:hAnsi="Garamond"/>
@@ -1566,7 +1314,6 @@
         </w:rPr>
         <w:t>getInvincibleTimer</w:t>
       </w:r>
-      <w:proofErr w:type="spellEnd"/>
       <w:r>
         <w:rPr>
           <w:rFonts w:ascii="Garamond" w:hAnsi="Garamond"/>
@@ -1574,23 +1321,13 @@
         </w:rPr>
         <w:t>(</w:t>
       </w:r>
-      <w:proofErr w:type="spellStart"/>
-      <w:r>
-        <w:rPr>
-          <w:rFonts w:ascii="Garamond" w:hAnsi="Garamond"/>
-          <w:lang w:val="fr-CA"/>
-        </w:rPr>
-        <w:t>int</w:t>
-      </w:r>
-      <w:proofErr w:type="spellEnd"/>
-      <w:r>
-        <w:rPr>
-          <w:rFonts w:ascii="Garamond" w:hAnsi="Garamond"/>
-          <w:lang w:val="fr-CA"/>
-        </w:rPr>
-        <w:t xml:space="preserve"> </w:t>
-      </w:r>
-      <w:proofErr w:type="spellStart"/>
+      <w:r>
+        <w:rPr>
+          <w:rFonts w:ascii="Garamond" w:hAnsi="Garamond"/>
+          <w:lang w:val="fr-CA"/>
+        </w:rPr>
+        <w:t xml:space="preserve">int </w:t>
+      </w:r>
       <w:r>
         <w:rPr>
           <w:rFonts w:ascii="Garamond" w:hAnsi="Garamond"/>
@@ -1598,27 +1335,17 @@
         </w:rPr>
         <w:t>reelTime</w:t>
       </w:r>
-      <w:proofErr w:type="spellEnd"/>
-      <w:r>
-        <w:rPr>
-          <w:rFonts w:ascii="Garamond" w:hAnsi="Garamond"/>
-          <w:lang w:val="fr-CA"/>
-        </w:rPr>
-        <w:t>) :</w:t>
-      </w:r>
-      <w:proofErr w:type="spellStart"/>
-      <w:r>
-        <w:rPr>
-          <w:rFonts w:ascii="Garamond" w:hAnsi="Garamond"/>
-          <w:lang w:val="fr-CA"/>
-        </w:rPr>
-        <w:t>int</w:t>
-      </w:r>
-      <w:proofErr w:type="spellEnd"/>
-    </w:p>
-    <w:p>
-      <w:pPr>
-        <w:pStyle w:val="Paragraphedeliste"/>
+      <w:r>
+        <w:rPr>
+          <w:rFonts w:ascii="Garamond" w:hAnsi="Garamond"/>
+          <w:lang w:val="fr-CA"/>
+        </w:rPr>
+        <w:t>) :int</w:t>
+      </w:r>
+    </w:p>
+    <w:p>
+      <w:pPr>
+        <w:pStyle w:val="ListParagraph"/>
         <w:numPr>
           <w:ilvl w:val="0"/>
           <w:numId w:val="37"/>
@@ -1652,7 +1379,7 @@
     </w:p>
     <w:p>
       <w:pPr>
-        <w:pStyle w:val="Paragraphedeliste"/>
+        <w:pStyle w:val="ListParagraph"/>
         <w:numPr>
           <w:ilvl w:val="0"/>
           <w:numId w:val="37"/>
@@ -1667,28 +1394,12 @@
           <w:rFonts w:ascii="Garamond" w:hAnsi="Garamond"/>
           <w:lang w:val="fr-CA"/>
         </w:rPr>
-        <w:t xml:space="preserve">Si le </w:t>
-      </w:r>
-      <w:proofErr w:type="spellStart"/>
-      <w:r>
-        <w:rPr>
-          <w:rFonts w:ascii="Garamond" w:hAnsi="Garamond"/>
-          <w:lang w:val="fr-CA"/>
-        </w:rPr>
-        <w:t>timer</w:t>
-      </w:r>
-      <w:proofErr w:type="spellEnd"/>
-      <w:r>
-        <w:rPr>
-          <w:rFonts w:ascii="Garamond" w:hAnsi="Garamond"/>
-          <w:lang w:val="fr-CA"/>
-        </w:rPr>
-        <w:t xml:space="preserve"> est dépassé, la fonction retourne 0.</w:t>
-      </w:r>
-    </w:p>
-    <w:p>
-      <w:pPr>
-        <w:pStyle w:val="Paragraphedeliste"/>
+        <w:t>Si le timer est dépassé, la fonction retourne 0.</w:t>
+      </w:r>
+    </w:p>
+    <w:p>
+      <w:pPr>
+        <w:pStyle w:val="ListParagraph"/>
         <w:ind w:left="1440"/>
         <w:rPr>
           <w:rFonts w:ascii="Garamond" w:hAnsi="Garamond"/>
@@ -1733,7 +1444,6 @@
         </w:rPr>
         <w:tab/>
       </w:r>
-      <w:proofErr w:type="spellStart"/>
       <w:r>
         <w:rPr>
           <w:rFonts w:ascii="Garamond" w:hAnsi="Garamond"/>
@@ -1744,43 +1454,17 @@
         </w:rPr>
         <w:t>setHealth</w:t>
       </w:r>
-      <w:proofErr w:type="spellEnd"/>
-      <w:r>
-        <w:rPr>
-          <w:rFonts w:ascii="Garamond" w:hAnsi="Garamond"/>
-          <w:lang w:val="fr-CA"/>
-        </w:rPr>
-        <w:t>(</w:t>
-      </w:r>
-      <w:proofErr w:type="spellStart"/>
-      <w:r>
-        <w:rPr>
-          <w:rFonts w:ascii="Garamond" w:hAnsi="Garamond"/>
-          <w:lang w:val="fr-CA"/>
-        </w:rPr>
-        <w:t>int</w:t>
-      </w:r>
-      <w:proofErr w:type="spellEnd"/>
-      <w:r>
-        <w:rPr>
-          <w:rFonts w:ascii="Garamond" w:hAnsi="Garamond"/>
-          <w:lang w:val="fr-CA"/>
-        </w:rPr>
-        <w:t xml:space="preserve"> addition) : </w:t>
-      </w:r>
-      <w:proofErr w:type="spellStart"/>
-      <w:r>
-        <w:rPr>
-          <w:rFonts w:ascii="Garamond" w:hAnsi="Garamond"/>
-          <w:lang w:val="fr-CA"/>
-        </w:rPr>
-        <w:t>void</w:t>
-      </w:r>
-      <w:proofErr w:type="spellEnd"/>
-    </w:p>
-    <w:p>
-      <w:pPr>
-        <w:pStyle w:val="Paragraphedeliste"/>
+      <w:r>
+        <w:rPr>
+          <w:rFonts w:ascii="Garamond" w:hAnsi="Garamond"/>
+          <w:lang w:val="fr-CA"/>
+        </w:rPr>
+        <w:t>(int addition) : void</w:t>
+      </w:r>
+    </w:p>
+    <w:p>
+      <w:pPr>
+        <w:pStyle w:val="ListParagraph"/>
         <w:numPr>
           <w:ilvl w:val="0"/>
           <w:numId w:val="9"/>
@@ -1795,28 +1479,12 @@
           <w:rFonts w:ascii="Garamond" w:hAnsi="Garamond"/>
           <w:lang w:val="fr-CA"/>
         </w:rPr>
-        <w:t xml:space="preserve">Ajoute addition à l’attribut </w:t>
-      </w:r>
-      <w:proofErr w:type="spellStart"/>
-      <w:r>
-        <w:rPr>
-          <w:rFonts w:ascii="Garamond" w:hAnsi="Garamond"/>
-          <w:lang w:val="fr-CA"/>
-        </w:rPr>
-        <w:t>health</w:t>
-      </w:r>
-      <w:proofErr w:type="spellEnd"/>
-      <w:r>
-        <w:rPr>
-          <w:rFonts w:ascii="Garamond" w:hAnsi="Garamond"/>
-          <w:lang w:val="fr-CA"/>
-        </w:rPr>
-        <w:t>.</w:t>
-      </w:r>
-    </w:p>
-    <w:p>
-      <w:pPr>
-        <w:pStyle w:val="Paragraphedeliste"/>
+        <w:t>Ajoute addition à l’attribut health.</w:t>
+      </w:r>
+    </w:p>
+    <w:p>
+      <w:pPr>
+        <w:pStyle w:val="ListParagraph"/>
         <w:numPr>
           <w:ilvl w:val="0"/>
           <w:numId w:val="9"/>
@@ -1831,28 +1499,12 @@
           <w:rFonts w:ascii="Garamond" w:hAnsi="Garamond"/>
           <w:lang w:val="fr-CA"/>
         </w:rPr>
-        <w:t xml:space="preserve">Si </w:t>
-      </w:r>
-      <w:proofErr w:type="spellStart"/>
-      <w:r>
-        <w:rPr>
-          <w:rFonts w:ascii="Garamond" w:hAnsi="Garamond"/>
-          <w:lang w:val="fr-CA"/>
-        </w:rPr>
-        <w:t>health</w:t>
-      </w:r>
-      <w:proofErr w:type="spellEnd"/>
-      <w:r>
-        <w:rPr>
-          <w:rFonts w:ascii="Garamond" w:hAnsi="Garamond"/>
-          <w:lang w:val="fr-CA"/>
-        </w:rPr>
-        <w:t xml:space="preserve"> devient plus bas que 0 il devient 0.</w:t>
-      </w:r>
-    </w:p>
-    <w:p>
-      <w:pPr>
-        <w:pStyle w:val="Paragraphedeliste"/>
+        <w:t>Si health devient plus bas que 0 il devient 0.</w:t>
+      </w:r>
+    </w:p>
+    <w:p>
+      <w:pPr>
+        <w:pStyle w:val="ListParagraph"/>
         <w:numPr>
           <w:ilvl w:val="0"/>
           <w:numId w:val="9"/>
@@ -1867,23 +1519,7 @@
           <w:rFonts w:ascii="Garamond" w:hAnsi="Garamond"/>
           <w:lang w:val="fr-CA"/>
         </w:rPr>
-        <w:t xml:space="preserve">Si </w:t>
-      </w:r>
-      <w:proofErr w:type="spellStart"/>
-      <w:r>
-        <w:rPr>
-          <w:rFonts w:ascii="Garamond" w:hAnsi="Garamond"/>
-          <w:lang w:val="fr-CA"/>
-        </w:rPr>
-        <w:t>health</w:t>
-      </w:r>
-      <w:proofErr w:type="spellEnd"/>
-      <w:r>
-        <w:rPr>
-          <w:rFonts w:ascii="Garamond" w:hAnsi="Garamond"/>
-          <w:lang w:val="fr-CA"/>
-        </w:rPr>
-        <w:t xml:space="preserve"> devient plus haut que 100 il devient 100.</w:t>
+        <w:t>Si health devient plus haut que 100 il devient 100.</w:t>
       </w:r>
     </w:p>
     <w:p>
@@ -1893,7 +1529,6 @@
           <w:rFonts w:ascii="Garamond" w:hAnsi="Garamond"/>
         </w:rPr>
       </w:pPr>
-      <w:proofErr w:type="spellStart"/>
       <w:r>
         <w:rPr>
           <w:rFonts w:ascii="Garamond" w:hAnsi="Garamond"/>
@@ -1904,7 +1539,6 @@
         </w:rPr>
         <w:t>setVelocity</w:t>
       </w:r>
-      <w:proofErr w:type="spellEnd"/>
       <w:r>
         <w:rPr>
           <w:rFonts w:ascii="Garamond" w:hAnsi="Garamond"/>
@@ -1928,188 +1562,18 @@
         <w:rPr>
           <w:rFonts w:ascii="Garamond" w:hAnsi="Garamond"/>
         </w:rPr>
-        <w:t>addition) : void</w:t>
-      </w:r>
-    </w:p>
-    <w:p>
-      <w:pPr>
-        <w:pStyle w:val="Paragraphedeliste"/>
-        <w:numPr>
-          <w:ilvl w:val="0"/>
-          <w:numId w:val="15"/>
-        </w:numPr>
-        <w:rPr>
-          <w:rFonts w:ascii="Garamond" w:hAnsi="Garamond"/>
-          <w:lang w:val="fr-CA"/>
-        </w:rPr>
-      </w:pPr>
-      <w:r>
-        <w:rPr>
-          <w:rFonts w:ascii="Garamond" w:hAnsi="Garamond"/>
-          <w:lang w:val="fr-CA"/>
-        </w:rPr>
-        <w:t xml:space="preserve">Ajoute addition à l’attribut </w:t>
-      </w:r>
-      <w:proofErr w:type="spellStart"/>
-      <w:r>
-        <w:rPr>
-          <w:rFonts w:ascii="Garamond" w:hAnsi="Garamond"/>
-          <w:lang w:val="fr-CA"/>
-        </w:rPr>
-        <w:t>velocity</w:t>
-      </w:r>
-      <w:proofErr w:type="spellEnd"/>
-      <w:r>
-        <w:rPr>
-          <w:rFonts w:ascii="Garamond" w:hAnsi="Garamond"/>
-          <w:lang w:val="fr-CA"/>
-        </w:rPr>
-        <w:t>.</w:t>
-      </w:r>
-    </w:p>
-    <w:p>
-      <w:pPr>
-        <w:ind w:left="720"/>
-        <w:rPr>
-          <w:rFonts w:ascii="Garamond" w:hAnsi="Garamond"/>
-          <w:lang w:val="fr-CA"/>
-        </w:rPr>
-      </w:pPr>
-      <w:proofErr w:type="spellStart"/>
-      <w:r>
-        <w:rPr>
-          <w:rFonts w:ascii="Garamond" w:hAnsi="Garamond"/>
-          <w:color w:val="0070C0"/>
-          <w:sz w:val="28"/>
-          <w:szCs w:val="28"/>
-          <w:lang w:val="fr-CA"/>
-        </w:rPr>
-        <w:t>setAcceleration</w:t>
-      </w:r>
-      <w:proofErr w:type="spellEnd"/>
-      <w:r>
-        <w:rPr>
-          <w:rFonts w:ascii="Garamond" w:hAnsi="Garamond"/>
-          <w:lang w:val="fr-CA"/>
-        </w:rPr>
-        <w:t>(</w:t>
-      </w:r>
-      <w:proofErr w:type="spellStart"/>
-      <w:r>
-        <w:rPr>
-          <w:rFonts w:ascii="Garamond" w:hAnsi="Garamond"/>
-          <w:lang w:val="fr-CA"/>
-        </w:rPr>
-        <w:t>float</w:t>
-      </w:r>
-      <w:proofErr w:type="spellEnd"/>
-      <w:r>
-        <w:rPr>
-          <w:rFonts w:ascii="Garamond" w:hAnsi="Garamond"/>
-          <w:lang w:val="fr-CA"/>
-        </w:rPr>
-        <w:t xml:space="preserve"> addition) : </w:t>
-      </w:r>
-      <w:proofErr w:type="spellStart"/>
-      <w:r>
-        <w:rPr>
-          <w:rFonts w:ascii="Garamond" w:hAnsi="Garamond"/>
-          <w:lang w:val="fr-CA"/>
-        </w:rPr>
-        <w:t>void</w:t>
-      </w:r>
-      <w:proofErr w:type="spellEnd"/>
-    </w:p>
-    <w:p>
-      <w:pPr>
-        <w:pStyle w:val="Paragraphedeliste"/>
-        <w:numPr>
-          <w:ilvl w:val="0"/>
-          <w:numId w:val="16"/>
-        </w:numPr>
-        <w:rPr>
-          <w:rFonts w:ascii="Garamond" w:hAnsi="Garamond"/>
-          <w:lang w:val="fr-CA"/>
-        </w:rPr>
-      </w:pPr>
-      <w:r>
-        <w:rPr>
-          <w:rFonts w:ascii="Garamond" w:hAnsi="Garamond"/>
-          <w:lang w:val="fr-CA"/>
-        </w:rPr>
-        <w:t xml:space="preserve">Ajoute addition à l’attribut </w:t>
-      </w:r>
-      <w:proofErr w:type="spellStart"/>
-      <w:r>
-        <w:rPr>
-          <w:rFonts w:ascii="Garamond" w:hAnsi="Garamond"/>
-          <w:lang w:val="fr-CA"/>
-        </w:rPr>
-        <w:t>acceleration</w:t>
-      </w:r>
-      <w:proofErr w:type="spellEnd"/>
-      <w:r>
-        <w:rPr>
-          <w:rFonts w:ascii="Garamond" w:hAnsi="Garamond"/>
-          <w:lang w:val="fr-CA"/>
-        </w:rPr>
-        <w:t>.</w:t>
-      </w:r>
-    </w:p>
-    <w:p>
-      <w:pPr>
-        <w:ind w:left="720"/>
-        <w:rPr>
-          <w:rFonts w:ascii="Garamond" w:hAnsi="Garamond"/>
-          <w:lang w:val="fr-CA"/>
-        </w:rPr>
-      </w:pPr>
-      <w:proofErr w:type="spellStart"/>
-      <w:r>
-        <w:rPr>
-          <w:rFonts w:ascii="Garamond" w:hAnsi="Garamond"/>
-          <w:color w:val="0070C0"/>
-          <w:sz w:val="28"/>
-          <w:szCs w:val="28"/>
-          <w:lang w:val="fr-CA"/>
-        </w:rPr>
-        <w:t>setDirection</w:t>
-      </w:r>
-      <w:proofErr w:type="spellEnd"/>
-      <w:r>
-        <w:rPr>
-          <w:rFonts w:ascii="Garamond" w:hAnsi="Garamond"/>
-          <w:lang w:val="fr-CA"/>
-        </w:rPr>
-        <w:t>(</w:t>
-      </w:r>
-      <w:r>
-        <w:rPr>
-          <w:rFonts w:ascii="Garamond" w:hAnsi="Garamond"/>
-          <w:lang w:val="fr-CA"/>
-        </w:rPr>
-        <w:t>Direction direction</w:t>
-      </w:r>
-      <w:r>
-        <w:rPr>
-          <w:rFonts w:ascii="Garamond" w:hAnsi="Garamond"/>
-          <w:lang w:val="fr-CA"/>
-        </w:rPr>
-        <w:t xml:space="preserve">) : </w:t>
-      </w:r>
-      <w:proofErr w:type="spellStart"/>
-      <w:r>
-        <w:rPr>
-          <w:rFonts w:ascii="Garamond" w:hAnsi="Garamond"/>
-          <w:lang w:val="fr-CA"/>
-        </w:rPr>
-        <w:t>void</w:t>
-      </w:r>
-      <w:proofErr w:type="spellEnd"/>
-    </w:p>
-    <w:p>
-      <w:pPr>
-        <w:pStyle w:val="Paragraphedeliste"/>
+        <w:t>value</w:t>
+      </w:r>
+      <w:r>
+        <w:rPr>
+          <w:rFonts w:ascii="Garamond" w:hAnsi="Garamond"/>
+        </w:rPr>
+        <w:t>) : void</w:t>
+      </w:r>
+    </w:p>
+    <w:p>
+      <w:pPr>
+        <w:pStyle w:val="ListParagraph"/>
         <w:numPr>
           <w:ilvl w:val="0"/>
           <w:numId w:val="30"/>
@@ -2124,7 +1588,35 @@
           <w:rFonts w:ascii="Garamond" w:hAnsi="Garamond"/>
           <w:lang w:val="fr-CA"/>
         </w:rPr>
-        <w:t>Donne la valeur de la variable direction à l’attribut direction.</w:t>
+        <w:t xml:space="preserve">Donne la valeur de la variable </w:t>
+      </w:r>
+      <w:r>
+        <w:rPr>
+          <w:rFonts w:ascii="Garamond" w:hAnsi="Garamond"/>
+          <w:lang w:val="fr-CA"/>
+        </w:rPr>
+        <w:t>value</w:t>
+      </w:r>
+      <w:r>
+        <w:rPr>
+          <w:rFonts w:ascii="Garamond" w:hAnsi="Garamond"/>
+          <w:lang w:val="fr-CA"/>
+        </w:rPr>
+        <w:t xml:space="preserve"> à l’attribut </w:t>
+      </w:r>
+      <w:r>
+        <w:rPr>
+          <w:rFonts w:ascii="Garamond" w:hAnsi="Garamond"/>
+          <w:lang w:val="fr-CA"/>
+        </w:rPr>
+        <w:t>velocity</w:t>
+      </w:r>
+      <w:r>
+        <w:rPr>
+          <w:rFonts w:ascii="Garamond" w:hAnsi="Garamond"/>
+          <w:lang w:val="fr-CA"/>
+        </w:rPr>
+        <w:t>.</w:t>
       </w:r>
     </w:p>
     <w:p>
@@ -2135,7 +1627,6 @@
           <w:lang w:val="fr-CA"/>
         </w:rPr>
       </w:pPr>
-      <w:proofErr w:type="spellStart"/>
       <w:r>
         <w:rPr>
           <w:rFonts w:ascii="Garamond" w:hAnsi="Garamond"/>
@@ -2144,9 +1635,142 @@
           <w:szCs w:val="28"/>
           <w:lang w:val="fr-CA"/>
         </w:rPr>
+        <w:t>setAcceleration</w:t>
+      </w:r>
+      <w:r>
+        <w:rPr>
+          <w:rFonts w:ascii="Garamond" w:hAnsi="Garamond"/>
+          <w:lang w:val="fr-CA"/>
+        </w:rPr>
+        <w:t>(float addition) : void</w:t>
+      </w:r>
+    </w:p>
+    <w:p>
+      <w:pPr>
+        <w:pStyle w:val="ListParagraph"/>
+        <w:numPr>
+          <w:ilvl w:val="0"/>
+          <w:numId w:val="30"/>
+        </w:numPr>
+        <w:rPr>
+          <w:rFonts w:ascii="Garamond" w:hAnsi="Garamond"/>
+          <w:lang w:val="fr-CA"/>
+        </w:rPr>
+      </w:pPr>
+      <w:r>
+        <w:rPr>
+          <w:rFonts w:ascii="Garamond" w:hAnsi="Garamond"/>
+          <w:lang w:val="fr-CA"/>
+        </w:rPr>
+        <w:t xml:space="preserve">Donne la valeur de la variable </w:t>
+      </w:r>
+      <w:r>
+        <w:rPr>
+          <w:rFonts w:ascii="Garamond" w:hAnsi="Garamond"/>
+          <w:lang w:val="fr-CA"/>
+        </w:rPr>
+        <w:t>value</w:t>
+      </w:r>
+      <w:r>
+        <w:rPr>
+          <w:rFonts w:ascii="Garamond" w:hAnsi="Garamond"/>
+          <w:lang w:val="fr-CA"/>
+        </w:rPr>
+        <w:t xml:space="preserve"> à l’attribut </w:t>
+      </w:r>
+      <w:r>
+        <w:rPr>
+          <w:rFonts w:ascii="Garamond" w:hAnsi="Garamond"/>
+          <w:lang w:val="fr-CA"/>
+        </w:rPr>
+        <w:t>acceleration</w:t>
+      </w:r>
+      <w:r>
+        <w:rPr>
+          <w:rFonts w:ascii="Garamond" w:hAnsi="Garamond"/>
+          <w:lang w:val="fr-CA"/>
+        </w:rPr>
+        <w:t>.</w:t>
+      </w:r>
+    </w:p>
+    <w:p>
+      <w:pPr>
+        <w:ind w:left="720"/>
+        <w:rPr>
+          <w:rFonts w:ascii="Garamond" w:hAnsi="Garamond"/>
+          <w:lang w:val="fr-CA"/>
+        </w:rPr>
+      </w:pPr>
+      <w:r>
+        <w:rPr>
+          <w:rFonts w:ascii="Garamond" w:hAnsi="Garamond"/>
+          <w:color w:val="0070C0"/>
+          <w:sz w:val="28"/>
+          <w:szCs w:val="28"/>
+          <w:lang w:val="fr-CA"/>
+        </w:rPr>
+        <w:t>setDirection</w:t>
+      </w:r>
+      <w:r>
+        <w:rPr>
+          <w:rFonts w:ascii="Garamond" w:hAnsi="Garamond"/>
+          <w:lang w:val="fr-CA"/>
+        </w:rPr>
+        <w:t>(</w:t>
+      </w:r>
+      <w:r>
+        <w:rPr>
+          <w:rFonts w:ascii="Garamond" w:hAnsi="Garamond"/>
+          <w:lang w:val="fr-CA"/>
+        </w:rPr>
+        <w:t>Direction direction</w:t>
+      </w:r>
+      <w:r>
+        <w:rPr>
+          <w:rFonts w:ascii="Garamond" w:hAnsi="Garamond"/>
+          <w:lang w:val="fr-CA"/>
+        </w:rPr>
+        <w:t>) : void</w:t>
+      </w:r>
+    </w:p>
+    <w:p>
+      <w:pPr>
+        <w:pStyle w:val="ListParagraph"/>
+        <w:numPr>
+          <w:ilvl w:val="0"/>
+          <w:numId w:val="30"/>
+        </w:numPr>
+        <w:rPr>
+          <w:rFonts w:ascii="Garamond" w:hAnsi="Garamond"/>
+          <w:lang w:val="fr-CA"/>
+        </w:rPr>
+      </w:pPr>
+      <w:r>
+        <w:rPr>
+          <w:rFonts w:ascii="Garamond" w:hAnsi="Garamond"/>
+          <w:lang w:val="fr-CA"/>
+        </w:rPr>
+        <w:t>Donne la valeur de la variable direction à l’attribut direction.</w:t>
+      </w:r>
+    </w:p>
+    <w:p>
+      <w:pPr>
+        <w:ind w:left="720"/>
+        <w:rPr>
+          <w:rFonts w:ascii="Garamond" w:hAnsi="Garamond"/>
+          <w:lang w:val="fr-CA"/>
+        </w:rPr>
+      </w:pPr>
+      <w:r>
+        <w:rPr>
+          <w:rFonts w:ascii="Garamond" w:hAnsi="Garamond"/>
+          <w:color w:val="0070C0"/>
+          <w:sz w:val="28"/>
+          <w:szCs w:val="28"/>
+          <w:lang w:val="fr-CA"/>
+        </w:rPr>
         <w:t>setInvincibleTimer</w:t>
       </w:r>
-      <w:proofErr w:type="spellEnd"/>
       <w:r>
         <w:rPr>
           <w:rFonts w:ascii="Garamond" w:hAnsi="Garamond"/>
@@ -2154,42 +1778,24 @@
         </w:rPr>
         <w:t>(</w:t>
       </w:r>
-      <w:proofErr w:type="spellStart"/>
-      <w:r>
-        <w:rPr>
-          <w:rFonts w:ascii="Garamond" w:hAnsi="Garamond"/>
-          <w:lang w:val="fr-CA"/>
-        </w:rPr>
-        <w:t>int</w:t>
-      </w:r>
-      <w:proofErr w:type="spellEnd"/>
-      <w:r>
-        <w:rPr>
-          <w:rFonts w:ascii="Garamond" w:hAnsi="Garamond"/>
-          <w:lang w:val="fr-CA"/>
-        </w:rPr>
-        <w:t xml:space="preserve"> value</w:t>
-      </w:r>
-      <w:r>
-        <w:rPr>
-          <w:rFonts w:ascii="Garamond" w:hAnsi="Garamond"/>
-          <w:lang w:val="fr-CA"/>
-        </w:rPr>
-        <w:t xml:space="preserve">) : </w:t>
-      </w:r>
-      <w:proofErr w:type="spellStart"/>
-      <w:r>
-        <w:rPr>
-          <w:rFonts w:ascii="Garamond" w:hAnsi="Garamond"/>
-          <w:lang w:val="fr-CA"/>
-        </w:rPr>
-        <w:t>void</w:t>
-      </w:r>
-      <w:proofErr w:type="spellEnd"/>
-    </w:p>
-    <w:p>
-      <w:pPr>
-        <w:pStyle w:val="Paragraphedeliste"/>
+      <w:r>
+        <w:rPr>
+          <w:rFonts w:ascii="Garamond" w:hAnsi="Garamond"/>
+          <w:lang w:val="fr-CA"/>
+        </w:rPr>
+        <w:t>int value</w:t>
+      </w:r>
+      <w:r>
+        <w:rPr>
+          <w:rFonts w:ascii="Garamond" w:hAnsi="Garamond"/>
+          <w:lang w:val="fr-CA"/>
+        </w:rPr>
+        <w:t>) : void</w:t>
+      </w:r>
+    </w:p>
+    <w:p>
+      <w:pPr>
+        <w:pStyle w:val="ListParagraph"/>
         <w:numPr>
           <w:ilvl w:val="0"/>
           <w:numId w:val="35"/>
@@ -2205,23 +1811,7 @@
           <w:lang w:val="fr-CA"/>
         </w:rPr>
         <w:lastRenderedPageBreak/>
-        <w:t xml:space="preserve">Donne la valeur de la variable value à l’attribut </w:t>
-      </w:r>
-      <w:proofErr w:type="spellStart"/>
-      <w:r>
-        <w:rPr>
-          <w:rFonts w:ascii="Garamond" w:hAnsi="Garamond"/>
-          <w:lang w:val="fr-CA"/>
-        </w:rPr>
-        <w:t>isInvincibleTimer</w:t>
-      </w:r>
-      <w:proofErr w:type="spellEnd"/>
-      <w:r>
-        <w:rPr>
-          <w:rFonts w:ascii="Garamond" w:hAnsi="Garamond"/>
-          <w:lang w:val="fr-CA"/>
-        </w:rPr>
-        <w:t>.</w:t>
+        <w:t>Donne la valeur de la variable value à l’attribut isInvincibleTimer.</w:t>
       </w:r>
     </w:p>
     <w:p>
@@ -2322,35 +1912,17 @@
         </w:rPr>
         <w:t xml:space="preserve"> </w:t>
       </w:r>
-      <w:proofErr w:type="spellStart"/>
-      <w:r>
-        <w:rPr>
-          <w:rFonts w:ascii="Garamond" w:hAnsi="Garamond"/>
-          <w:lang w:val="fr-CA"/>
-        </w:rPr>
-        <w:t>movement</w:t>
-      </w:r>
-      <w:proofErr w:type="spellEnd"/>
-      <w:r>
-        <w:rPr>
-          <w:rFonts w:ascii="Garamond" w:hAnsi="Garamond"/>
-          <w:lang w:val="fr-CA"/>
-        </w:rPr>
-        <w:t xml:space="preserve">) : </w:t>
-      </w:r>
-      <w:proofErr w:type="spellStart"/>
-      <w:r>
-        <w:rPr>
-          <w:rFonts w:ascii="Garamond" w:hAnsi="Garamond"/>
-          <w:lang w:val="fr-CA"/>
-        </w:rPr>
-        <w:t>void</w:t>
-      </w:r>
-      <w:proofErr w:type="spellEnd"/>
-    </w:p>
-    <w:p>
-      <w:pPr>
-        <w:pStyle w:val="Paragraphedeliste"/>
+      <w:r>
+        <w:rPr>
+          <w:rFonts w:ascii="Garamond" w:hAnsi="Garamond"/>
+          <w:lang w:val="fr-CA"/>
+        </w:rPr>
+        <w:t>movement) : void</w:t>
+      </w:r>
+    </w:p>
+    <w:p>
+      <w:pPr>
+        <w:pStyle w:val="ListParagraph"/>
         <w:numPr>
           <w:ilvl w:val="0"/>
           <w:numId w:val="14"/>
@@ -2372,44 +1944,12 @@
           <w:rFonts w:ascii="Garamond" w:hAnsi="Garamond"/>
           <w:lang w:val="fr-CA"/>
         </w:rPr>
-        <w:t xml:space="preserve">le vecteur </w:t>
-      </w:r>
-      <w:proofErr w:type="spellStart"/>
-      <w:r>
-        <w:rPr>
-          <w:rFonts w:ascii="Garamond" w:hAnsi="Garamond"/>
-          <w:lang w:val="fr-CA"/>
-        </w:rPr>
-        <w:t>movement</w:t>
-      </w:r>
-      <w:proofErr w:type="spellEnd"/>
-      <w:r>
-        <w:rPr>
-          <w:rFonts w:ascii="Garamond" w:hAnsi="Garamond"/>
-          <w:lang w:val="fr-CA"/>
-        </w:rPr>
-        <w:t xml:space="preserve"> au vecteur </w:t>
-      </w:r>
-      <w:proofErr w:type="spellStart"/>
-      <w:r>
-        <w:rPr>
-          <w:rFonts w:ascii="Garamond" w:hAnsi="Garamond"/>
-          <w:lang w:val="fr-CA"/>
-        </w:rPr>
-        <w:t>acceleration</w:t>
-      </w:r>
-      <w:proofErr w:type="spellEnd"/>
-      <w:r>
-        <w:rPr>
-          <w:rFonts w:ascii="Garamond" w:hAnsi="Garamond"/>
-          <w:lang w:val="fr-CA"/>
-        </w:rPr>
-        <w:t>.</w:t>
-      </w:r>
-    </w:p>
-    <w:p>
-      <w:pPr>
-        <w:pStyle w:val="Paragraphedeliste"/>
+        <w:t>le vecteur movement au vecteur acceleration.</w:t>
+      </w:r>
+    </w:p>
+    <w:p>
+      <w:pPr>
+        <w:pStyle w:val="ListParagraph"/>
         <w:numPr>
           <w:ilvl w:val="0"/>
           <w:numId w:val="14"/>
@@ -2426,26 +1966,17 @@
         </w:rPr>
         <w:t xml:space="preserve">Ajoute le vecteur </w:t>
       </w:r>
-      <w:proofErr w:type="spellStart"/>
-      <w:r>
-        <w:rPr>
-          <w:rFonts w:ascii="Garamond" w:hAnsi="Garamond"/>
-          <w:lang w:val="fr-CA"/>
-        </w:rPr>
-        <w:t>velocity</w:t>
-      </w:r>
-      <w:proofErr w:type="spellEnd"/>
-      <w:r>
-        <w:rPr>
-          <w:rFonts w:ascii="Garamond" w:hAnsi="Garamond"/>
-          <w:lang w:val="fr-CA"/>
-        </w:rPr>
-        <w:t xml:space="preserve"> au résultat précédent.</w:t>
-      </w:r>
-    </w:p>
-    <w:p>
-      <w:pPr>
-        <w:pStyle w:val="Paragraphedeliste"/>
+      <w:r>
+        <w:rPr>
+          <w:rFonts w:ascii="Garamond" w:hAnsi="Garamond"/>
+          <w:lang w:val="fr-CA"/>
+        </w:rPr>
+        <w:t>velocity au résultat précédent.</w:t>
+      </w:r>
+    </w:p>
+    <w:p>
+      <w:pPr>
+        <w:pStyle w:val="ListParagraph"/>
         <w:numPr>
           <w:ilvl w:val="0"/>
           <w:numId w:val="14"/>
@@ -2471,7 +2002,6 @@
           <w:lang w:val="fr-CA"/>
         </w:rPr>
       </w:pPr>
-      <w:proofErr w:type="spellStart"/>
       <w:r>
         <w:rPr>
           <w:rFonts w:ascii="Garamond" w:hAnsi="Garamond"/>
@@ -2482,59 +2012,17 @@
         </w:rPr>
         <w:t>substractHealth</w:t>
       </w:r>
-      <w:proofErr w:type="spellEnd"/>
-      <w:r>
-        <w:rPr>
-          <w:rFonts w:ascii="Garamond" w:hAnsi="Garamond"/>
-          <w:lang w:val="fr-CA"/>
-        </w:rPr>
-        <w:t>(</w:t>
-      </w:r>
-      <w:proofErr w:type="spellStart"/>
-      <w:r>
-        <w:rPr>
-          <w:rFonts w:ascii="Garamond" w:hAnsi="Garamond"/>
-          <w:lang w:val="fr-CA"/>
-        </w:rPr>
-        <w:t>int</w:t>
-      </w:r>
-      <w:proofErr w:type="spellEnd"/>
-      <w:r>
-        <w:rPr>
-          <w:rFonts w:ascii="Garamond" w:hAnsi="Garamond"/>
-          <w:lang w:val="fr-CA"/>
-        </w:rPr>
-        <w:t xml:space="preserve"> </w:t>
-      </w:r>
-      <w:proofErr w:type="spellStart"/>
-      <w:r>
-        <w:rPr>
-          <w:rFonts w:ascii="Garamond" w:hAnsi="Garamond"/>
-          <w:lang w:val="fr-CA"/>
-        </w:rPr>
-        <w:t>substract</w:t>
-      </w:r>
-      <w:proofErr w:type="spellEnd"/>
-      <w:r>
-        <w:rPr>
-          <w:rFonts w:ascii="Garamond" w:hAnsi="Garamond"/>
-          <w:lang w:val="fr-CA"/>
-        </w:rPr>
-        <w:t xml:space="preserve">) : </w:t>
-      </w:r>
-      <w:proofErr w:type="spellStart"/>
-      <w:r>
-        <w:rPr>
-          <w:rFonts w:ascii="Garamond" w:hAnsi="Garamond"/>
-          <w:lang w:val="fr-CA"/>
-        </w:rPr>
-        <w:t>void</w:t>
-      </w:r>
-      <w:proofErr w:type="spellEnd"/>
-    </w:p>
-    <w:p>
-      <w:pPr>
-        <w:pStyle w:val="Paragraphedeliste"/>
+      <w:r>
+        <w:rPr>
+          <w:rFonts w:ascii="Garamond" w:hAnsi="Garamond"/>
+          <w:lang w:val="fr-CA"/>
+        </w:rPr>
+        <w:t>(int substract) : void</w:t>
+      </w:r>
+    </w:p>
+    <w:p>
+      <w:pPr>
+        <w:pStyle w:val="ListParagraph"/>
         <w:numPr>
           <w:ilvl w:val="0"/>
           <w:numId w:val="22"/>
@@ -2544,7 +2032,6 @@
           <w:lang w:val="fr-CA"/>
         </w:rPr>
       </w:pPr>
-      <w:proofErr w:type="spellStart"/>
       <w:r>
         <w:rPr>
           <w:rFonts w:ascii="Garamond" w:hAnsi="Garamond"/>
@@ -2557,41 +2044,8 @@
           <w:rFonts w:ascii="Garamond" w:hAnsi="Garamond"/>
           <w:lang w:val="fr-CA"/>
         </w:rPr>
-        <w:t>nleve</w:t>
-      </w:r>
-      <w:proofErr w:type="spellEnd"/>
-      <w:r>
-        <w:rPr>
-          <w:rFonts w:ascii="Garamond" w:hAnsi="Garamond"/>
-          <w:lang w:val="fr-CA"/>
-        </w:rPr>
-        <w:t xml:space="preserve"> </w:t>
-      </w:r>
-      <w:proofErr w:type="spellStart"/>
-      <w:r>
-        <w:rPr>
-          <w:rFonts w:ascii="Garamond" w:hAnsi="Garamond"/>
-          <w:lang w:val="fr-CA"/>
-        </w:rPr>
-        <w:t>substract</w:t>
-      </w:r>
-      <w:proofErr w:type="spellEnd"/>
-      <w:r>
-        <w:rPr>
-          <w:rFonts w:ascii="Garamond" w:hAnsi="Garamond"/>
-          <w:lang w:val="fr-CA"/>
-        </w:rPr>
-        <w:t xml:space="preserve"> de l’attribut </w:t>
-      </w:r>
-      <w:proofErr w:type="spellStart"/>
-      <w:r>
-        <w:rPr>
-          <w:rFonts w:ascii="Garamond" w:hAnsi="Garamond"/>
-          <w:lang w:val="fr-CA"/>
-        </w:rPr>
-        <w:t>health</w:t>
-      </w:r>
-      <w:proofErr w:type="spellEnd"/>
+        <w:t>nleve substract de l’attribut health</w:t>
+      </w:r>
       <w:r>
         <w:rPr>
           <w:rFonts w:ascii="Garamond" w:hAnsi="Garamond"/>
@@ -2602,7 +2056,7 @@
     </w:p>
     <w:p>
       <w:pPr>
-        <w:pStyle w:val="Paragraphedeliste"/>
+        <w:pStyle w:val="ListParagraph"/>
         <w:numPr>
           <w:ilvl w:val="0"/>
           <w:numId w:val="22"/>
@@ -2618,23 +2072,7 @@
           <w:rFonts w:ascii="Garamond" w:hAnsi="Garamond"/>
           <w:lang w:val="fr-CA"/>
         </w:rPr>
-        <w:t xml:space="preserve">S’assure que </w:t>
-      </w:r>
-      <w:proofErr w:type="spellStart"/>
-      <w:r>
-        <w:rPr>
-          <w:rFonts w:ascii="Garamond" w:hAnsi="Garamond"/>
-          <w:lang w:val="fr-CA"/>
-        </w:rPr>
-        <w:t>health</w:t>
-      </w:r>
-      <w:proofErr w:type="spellEnd"/>
-      <w:r>
-        <w:rPr>
-          <w:rFonts w:ascii="Garamond" w:hAnsi="Garamond"/>
-          <w:lang w:val="fr-CA"/>
-        </w:rPr>
-        <w:t xml:space="preserve"> ne devient pas plus petit que 0.</w:t>
+        <w:t>S’assure que health ne devient pas plus petit que 0.</w:t>
       </w:r>
       <w:r>
         <w:rPr>
@@ -2653,7 +2091,6 @@
           <w:lang w:val="fr-CA"/>
         </w:rPr>
       </w:pPr>
-      <w:proofErr w:type="spellStart"/>
       <w:r>
         <w:rPr>
           <w:rFonts w:ascii="Garamond" w:hAnsi="Garamond"/>
@@ -2664,43 +2101,17 @@
         </w:rPr>
         <w:t>addHealth</w:t>
       </w:r>
-      <w:proofErr w:type="spellEnd"/>
-      <w:r>
-        <w:rPr>
-          <w:rFonts w:ascii="Garamond" w:hAnsi="Garamond"/>
-          <w:lang w:val="fr-CA"/>
-        </w:rPr>
-        <w:t>(</w:t>
-      </w:r>
-      <w:proofErr w:type="spellStart"/>
-      <w:r>
-        <w:rPr>
-          <w:rFonts w:ascii="Garamond" w:hAnsi="Garamond"/>
-          <w:lang w:val="fr-CA"/>
-        </w:rPr>
-        <w:t>int</w:t>
-      </w:r>
-      <w:proofErr w:type="spellEnd"/>
-      <w:r>
-        <w:rPr>
-          <w:rFonts w:ascii="Garamond" w:hAnsi="Garamond"/>
-          <w:lang w:val="fr-CA"/>
-        </w:rPr>
-        <w:t xml:space="preserve"> addition) : </w:t>
-      </w:r>
-      <w:proofErr w:type="spellStart"/>
-      <w:r>
-        <w:rPr>
-          <w:rFonts w:ascii="Garamond" w:hAnsi="Garamond"/>
-          <w:lang w:val="fr-CA"/>
-        </w:rPr>
-        <w:t>void</w:t>
-      </w:r>
-      <w:proofErr w:type="spellEnd"/>
-    </w:p>
-    <w:p>
-      <w:pPr>
-        <w:pStyle w:val="Paragraphedeliste"/>
+      <w:r>
+        <w:rPr>
+          <w:rFonts w:ascii="Garamond" w:hAnsi="Garamond"/>
+          <w:lang w:val="fr-CA"/>
+        </w:rPr>
+        <w:t>(int addition) : void</w:t>
+      </w:r>
+    </w:p>
+    <w:p>
+      <w:pPr>
+        <w:pStyle w:val="ListParagraph"/>
         <w:numPr>
           <w:ilvl w:val="0"/>
           <w:numId w:val="18"/>
@@ -2750,28 +2161,12 @@
           <w:rFonts w:ascii="Garamond" w:hAnsi="Garamond"/>
           <w:lang w:val="fr-CA"/>
         </w:rPr>
-        <w:t xml:space="preserve"> l’attribut </w:t>
-      </w:r>
-      <w:proofErr w:type="spellStart"/>
-      <w:r>
-        <w:rPr>
-          <w:rFonts w:ascii="Garamond" w:hAnsi="Garamond"/>
-          <w:lang w:val="fr-CA"/>
-        </w:rPr>
-        <w:t>health</w:t>
-      </w:r>
-      <w:proofErr w:type="spellEnd"/>
-      <w:r>
-        <w:rPr>
-          <w:rFonts w:ascii="Garamond" w:hAnsi="Garamond"/>
-          <w:lang w:val="fr-CA"/>
-        </w:rPr>
-        <w:t>.</w:t>
-      </w:r>
-    </w:p>
-    <w:p>
-      <w:pPr>
-        <w:pStyle w:val="Paragraphedeliste"/>
+        <w:t xml:space="preserve"> l’attribut health.</w:t>
+      </w:r>
+    </w:p>
+    <w:p>
+      <w:pPr>
+        <w:pStyle w:val="ListParagraph"/>
         <w:numPr>
           <w:ilvl w:val="0"/>
           <w:numId w:val="18"/>
@@ -2786,23 +2181,7 @@
           <w:rFonts w:ascii="Garamond" w:hAnsi="Garamond"/>
           <w:lang w:val="fr-CA"/>
         </w:rPr>
-        <w:t xml:space="preserve">S’assure que </w:t>
-      </w:r>
-      <w:proofErr w:type="spellStart"/>
-      <w:r>
-        <w:rPr>
-          <w:rFonts w:ascii="Garamond" w:hAnsi="Garamond"/>
-          <w:lang w:val="fr-CA"/>
-        </w:rPr>
-        <w:t>health</w:t>
-      </w:r>
-      <w:proofErr w:type="spellEnd"/>
-      <w:r>
-        <w:rPr>
-          <w:rFonts w:ascii="Garamond" w:hAnsi="Garamond"/>
-          <w:lang w:val="fr-CA"/>
-        </w:rPr>
-        <w:t xml:space="preserve"> ne devient pas plus </w:t>
+        <w:t xml:space="preserve">S’assure que health ne devient pas plus </w:t>
       </w:r>
       <w:r>
         <w:rPr>
@@ -2841,7 +2220,6 @@
           <w:lang w:val="fr-CA"/>
         </w:rPr>
       </w:pPr>
-      <w:proofErr w:type="spellStart"/>
       <w:r>
         <w:rPr>
           <w:rFonts w:ascii="Garamond" w:hAnsi="Garamond"/>
@@ -2852,7 +2230,6 @@
         </w:rPr>
         <w:t>getIsInvincible</w:t>
       </w:r>
-      <w:proofErr w:type="spellEnd"/>
       <w:r>
         <w:rPr>
           <w:rFonts w:ascii="Garamond" w:hAnsi="Garamond"/>
@@ -2865,21 +2242,12 @@
           <w:rFonts w:ascii="Garamond" w:hAnsi="Garamond"/>
           <w:lang w:val="fr-CA"/>
         </w:rPr>
-        <w:t xml:space="preserve"> </w:t>
-      </w:r>
-      <w:proofErr w:type="spellStart"/>
-      <w:r>
-        <w:rPr>
-          <w:rFonts w:ascii="Garamond" w:hAnsi="Garamond"/>
-          <w:lang w:val="fr-CA"/>
-        </w:rPr>
-        <w:t>bool</w:t>
-      </w:r>
-      <w:proofErr w:type="spellEnd"/>
-    </w:p>
-    <w:p>
-      <w:pPr>
-        <w:pStyle w:val="Paragraphedeliste"/>
+        <w:t xml:space="preserve"> bool</w:t>
+      </w:r>
+    </w:p>
+    <w:p>
+      <w:pPr>
+        <w:pStyle w:val="ListParagraph"/>
         <w:numPr>
           <w:ilvl w:val="0"/>
           <w:numId w:val="34"/>
@@ -2894,23 +2262,7 @@
           <w:rFonts w:ascii="Garamond" w:hAnsi="Garamond"/>
           <w:lang w:val="fr-CA"/>
         </w:rPr>
-        <w:t xml:space="preserve">Retourne </w:t>
-      </w:r>
-      <w:proofErr w:type="spellStart"/>
-      <w:r>
-        <w:rPr>
-          <w:rFonts w:ascii="Garamond" w:hAnsi="Garamond"/>
-          <w:lang w:val="fr-CA"/>
-        </w:rPr>
-        <w:t>true</w:t>
-      </w:r>
-      <w:proofErr w:type="spellEnd"/>
-      <w:r>
-        <w:rPr>
-          <w:rFonts w:ascii="Garamond" w:hAnsi="Garamond"/>
-          <w:lang w:val="fr-CA"/>
-        </w:rPr>
-        <w:t xml:space="preserve"> si le joueur est invincible et false dans le cas contraire</w:t>
+        <w:t>Retourne true si le joueur est invincible et false dans le cas contraire</w:t>
       </w:r>
       <w:r>
         <w:rPr>
@@ -2954,7 +2306,7 @@
 </file>
 
 <file path=word/numbering.xml><?xml version="1.0" encoding="utf-8"?>
-<w:numbering xmlns:wpc="http://schemas.microsoft.com/office/word/2010/wordprocessingCanvas" xmlns:cx="http://schemas.microsoft.com/office/drawing/2014/chartex" xmlns:cx1="http://schemas.microsoft.com/office/drawing/2015/9/8/chartex" xmlns:cx2="http://schemas.microsoft.com/office/drawing/2015/10/21/chartex" xmlns:cx3="http://schemas.microsoft.com/office/drawing/2016/5/9/chartex" xmlns:cx4="http://schemas.microsoft.com/office/drawing/2016/5/10/chartex" xmlns:cx5="http://schemas.microsoft.com/office/drawing/2016/5/11/chartex" xmlns:cx6="http://schemas.microsoft.com/office/drawing/2016/5/12/chartex" xmlns:cx7="http://schemas.microsoft.com/office/drawing/2016/5/13/chartex" xmlns:cx8="http://schemas.microsoft.com/office/drawing/2016/5/14/chartex" xmlns:mc="http://schemas.openxmlformats.org/markup-compatibility/2006" xmlns:aink="http://schemas.microsoft.com/office/drawing/2016/ink" xmlns:am3d="http://schemas.microsoft.com/office/drawing/2017/model3d" xmlns:o="urn:schemas-microsoft-com:office:office" xmlns:r="http://schemas.openxmlformats.org/officeDocument/2006/relationships" xmlns:m="http://schemas.openxmlformats.org/officeDocument/2006/math" xmlns:v="urn:schemas-microsoft-com:vml" xmlns:wp14="http://schemas.microsoft.com/office/word/2010/wordprocessingDrawing" xmlns:wp="http://schemas.openxmlformats.org/drawingml/2006/wordprocessingDrawing" xmlns:w10="urn:schemas-microsoft-com:office:word" xmlns:w="http://schemas.openxmlformats.org/wordprocessingml/2006/main" xmlns:w14="http://schemas.microsoft.com/office/word/2010/wordml" xmlns:w15="http://schemas.microsoft.com/office/word/2012/wordml" xmlns:w16cid="http://schemas.microsoft.com/office/word/2016/wordml/cid" xmlns:w16se="http://schemas.microsoft.com/office/word/2015/wordml/symex" xmlns:wpg="http://schemas.microsoft.com/office/word/2010/wordprocessingGroup" xmlns:wpi="http://schemas.microsoft.com/office/word/2010/wordprocessingInk" xmlns:wne="http://schemas.microsoft.com/office/word/2006/wordml" xmlns:wps="http://schemas.microsoft.com/office/word/2010/wordprocessingShape" mc:Ignorable="w14 w15 w16se w16cid wp14">
+<w:numbering xmlns:wpc="http://schemas.microsoft.com/office/word/2010/wordprocessingCanvas" xmlns:cx="http://schemas.microsoft.com/office/drawing/2014/chartex" xmlns:cx1="http://schemas.microsoft.com/office/drawing/2015/9/8/chartex" xmlns:cx2="http://schemas.microsoft.com/office/drawing/2015/10/21/chartex" xmlns:cx3="http://schemas.microsoft.com/office/drawing/2016/5/9/chartex" xmlns:cx4="http://schemas.microsoft.com/office/drawing/2016/5/10/chartex" xmlns:cx5="http://schemas.microsoft.com/office/drawing/2016/5/11/chartex" xmlns:cx6="http://schemas.microsoft.com/office/drawing/2016/5/12/chartex" xmlns:cx7="http://schemas.microsoft.com/office/drawing/2016/5/13/chartex" xmlns:cx8="http://schemas.microsoft.com/office/drawing/2016/5/14/chartex" xmlns:mc="http://schemas.openxmlformats.org/markup-compatibility/2006" xmlns:aink="http://schemas.microsoft.com/office/drawing/2016/ink" xmlns:am3d="http://schemas.microsoft.com/office/drawing/2017/model3d" xmlns:o="urn:schemas-microsoft-com:office:office" xmlns:r="http://schemas.openxmlformats.org/officeDocument/2006/relationships" xmlns:m="http://schemas.openxmlformats.org/officeDocument/2006/math" xmlns:v="urn:schemas-microsoft-com:vml" xmlns:wp14="http://schemas.microsoft.com/office/word/2010/wordprocessingDrawing" xmlns:wp="http://schemas.openxmlformats.org/drawingml/2006/wordprocessingDrawing" xmlns:w10="urn:schemas-microsoft-com:office:word" xmlns:w="http://schemas.openxmlformats.org/wordprocessingml/2006/main" xmlns:w14="http://schemas.microsoft.com/office/word/2010/wordml" xmlns:w15="http://schemas.microsoft.com/office/word/2012/wordml" xmlns:w16cex="http://schemas.microsoft.com/office/word/2018/wordml/cex" xmlns:w16cid="http://schemas.microsoft.com/office/word/2016/wordml/cid" xmlns:w16="http://schemas.microsoft.com/office/word/2018/wordml" xmlns:w16se="http://schemas.microsoft.com/office/word/2015/wordml/symex" xmlns:wpg="http://schemas.microsoft.com/office/word/2010/wordprocessingGroup" xmlns:wpi="http://schemas.microsoft.com/office/word/2010/wordprocessingInk" xmlns:wne="http://schemas.microsoft.com/office/word/2006/wordml" xmlns:wps="http://schemas.microsoft.com/office/word/2010/wordprocessingShape" mc:Ignorable="w14 w15 w16se w16cid w16 w16cex wp14">
   <w:abstractNum w:abstractNumId="0" w15:restartNumberingAfterBreak="0">
     <w:nsid w:val="00A6168C"/>
     <w:multiLevelType w:val="hybridMultilevel"/>
@@ -6430,7 +5782,7 @@
 </file>
 
 <file path=word/styles.xml><?xml version="1.0" encoding="utf-8"?>
-<w:styles xmlns:mc="http://schemas.openxmlformats.org/markup-compatibility/2006" xmlns:r="http://schemas.openxmlformats.org/officeDocument/2006/relationships" xmlns:w="http://schemas.openxmlformats.org/wordprocessingml/2006/main" xmlns:w14="http://schemas.microsoft.com/office/word/2010/wordml" xmlns:w15="http://schemas.microsoft.com/office/word/2012/wordml" xmlns:w16cid="http://schemas.microsoft.com/office/word/2016/wordml/cid" xmlns:w16se="http://schemas.microsoft.com/office/word/2015/wordml/symex" mc:Ignorable="w14 w15 w16se w16cid">
+<w:styles xmlns:mc="http://schemas.openxmlformats.org/markup-compatibility/2006" xmlns:r="http://schemas.openxmlformats.org/officeDocument/2006/relationships" xmlns:w="http://schemas.openxmlformats.org/wordprocessingml/2006/main" xmlns:w14="http://schemas.microsoft.com/office/word/2010/wordml" xmlns:w15="http://schemas.microsoft.com/office/word/2012/wordml" xmlns:w16cex="http://schemas.microsoft.com/office/word/2018/wordml/cex" xmlns:w16cid="http://schemas.microsoft.com/office/word/2016/wordml/cid" xmlns:w16="http://schemas.microsoft.com/office/word/2018/wordml" xmlns:w16se="http://schemas.microsoft.com/office/word/2015/wordml/symex" mc:Ignorable="w14 w15 w16se w16cid w16 w16cex">
   <w:docDefaults>
     <w:rPrDefault>
       <w:rPr>
@@ -6828,12 +6180,13 @@
     <w:name w:val="Normal"/>
     <w:qFormat/>
   </w:style>
-  <w:style w:type="character" w:default="1" w:styleId="Policepardfaut">
+  <w:style w:type="character" w:default="1" w:styleId="DefaultParagraphFont">
     <w:name w:val="Default Paragraph Font"/>
     <w:uiPriority w:val="1"/>
+    <w:semiHidden/>
     <w:unhideWhenUsed/>
   </w:style>
-  <w:style w:type="table" w:default="1" w:styleId="TableauNormal">
+  <w:style w:type="table" w:default="1" w:styleId="TableNormal">
     <w:name w:val="Normal Table"/>
     <w:uiPriority w:val="99"/>
     <w:semiHidden/>
@@ -6848,17 +6201,17 @@
       </w:tblCellMar>
     </w:tblPr>
   </w:style>
-  <w:style w:type="numbering" w:default="1" w:styleId="Aucuneliste">
+  <w:style w:type="numbering" w:default="1" w:styleId="NoList">
     <w:name w:val="No List"/>
     <w:uiPriority w:val="99"/>
     <w:semiHidden/>
     <w:unhideWhenUsed/>
   </w:style>
-  <w:style w:type="paragraph" w:styleId="Titre">
+  <w:style w:type="paragraph" w:styleId="Title">
     <w:name w:val="Title"/>
     <w:basedOn w:val="Normal"/>
     <w:next w:val="Normal"/>
-    <w:link w:val="TitreCar"/>
+    <w:link w:val="TitleChar"/>
     <w:uiPriority w:val="10"/>
     <w:qFormat/>
     <w:rsid w:val="000A2EA5"/>
@@ -6874,10 +6227,10 @@
       <w:szCs w:val="56"/>
     </w:rPr>
   </w:style>
-  <w:style w:type="character" w:customStyle="1" w:styleId="TitreCar">
-    <w:name w:val="Titre Car"/>
-    <w:basedOn w:val="Policepardfaut"/>
-    <w:link w:val="Titre"/>
+  <w:style w:type="character" w:customStyle="1" w:styleId="TitleChar">
+    <w:name w:val="Title Char"/>
+    <w:basedOn w:val="DefaultParagraphFont"/>
+    <w:link w:val="Title"/>
     <w:uiPriority w:val="10"/>
     <w:rsid w:val="000A2EA5"/>
     <w:rPr>
@@ -6888,7 +6241,7 @@
       <w:szCs w:val="56"/>
     </w:rPr>
   </w:style>
-  <w:style w:type="paragraph" w:styleId="Paragraphedeliste">
+  <w:style w:type="paragraph" w:styleId="ListParagraph">
     <w:name w:val="List Paragraph"/>
     <w:basedOn w:val="Normal"/>
     <w:uiPriority w:val="34"/>

</xml_diff>